<commit_message>
Update Data Section in Report
</commit_message>
<xml_diff>
--- a/Project_2_Final_Report.docx
+++ b/Project_2_Final_Report.docx
@@ -26,16 +26,19 @@
     </w:p>
     <w:p>
       <w:r>
-        <w:t xml:space="preserve">We obtained data from two primary sources. Monthly stock market index data was obtained through the yahoo finance API using the python </w:t>
-      </w:r>
-      <w:proofErr w:type="gramStart"/>
-      <w:r>
-        <w:t xml:space="preserve">api  </w:t>
+        <w:t xml:space="preserve">Monthly stock market index data was obtained through the yahoo finance API using the python </w:t>
+      </w:r>
+      <w:proofErr w:type="spellStart"/>
+      <w:r>
+        <w:t>api</w:t>
+      </w:r>
+      <w:proofErr w:type="spellEnd"/>
+      <w:r>
+        <w:t xml:space="preserve">  </w:t>
       </w:r>
       <w:r>
         <w:t>https://pypi.org/project/yfinance/</w:t>
       </w:r>
-      <w:proofErr w:type="gramEnd"/>
       <w:r>
         <w:t xml:space="preserve">  Three CSV files were created. These files were named djii_1m.csv, nasdaq_1m.csv, and sp500_1m.csv.  Each of these files contained the following columns: </w:t>
       </w:r>
@@ -47,8 +50,8 @@
         <w:tblLook w:val="04A0" w:firstRow="1" w:lastRow="0" w:firstColumn="1" w:lastColumn="0" w:noHBand="0" w:noVBand="1"/>
       </w:tblPr>
       <w:tblGrid>
-        <w:gridCol w:w="1335"/>
-        <w:gridCol w:w="1335"/>
+        <w:gridCol w:w="1525"/>
+        <w:gridCol w:w="1145"/>
         <w:gridCol w:w="1336"/>
         <w:gridCol w:w="1336"/>
         <w:gridCol w:w="1336"/>
@@ -58,7 +61,8 @@
       <w:tr>
         <w:tc>
           <w:tcPr>
-            <w:tcW w:w="1335" w:type="dxa"/>
+            <w:tcW w:w="1525" w:type="dxa"/>
+            <w:shd w:val="clear" w:color="auto" w:fill="FFC000"/>
           </w:tcPr>
           <w:p>
             <w:pPr>
@@ -79,7 +83,7 @@
         </w:tc>
         <w:tc>
           <w:tcPr>
-            <w:tcW w:w="1335" w:type="dxa"/>
+            <w:tcW w:w="1145" w:type="dxa"/>
           </w:tcPr>
           <w:p>
             <w:pPr>
@@ -143,6 +147,7 @@
         <w:tc>
           <w:tcPr>
             <w:tcW w:w="1336" w:type="dxa"/>
+            <w:shd w:val="clear" w:color="auto" w:fill="FFC000"/>
           </w:tcPr>
           <w:p>
             <w:pPr>
@@ -164,6 +169,7 @@
         <w:tc>
           <w:tcPr>
             <w:tcW w:w="1336" w:type="dxa"/>
+            <w:shd w:val="clear" w:color="auto" w:fill="FFC000"/>
           </w:tcPr>
           <w:p>
             <w:pPr>
@@ -207,7 +213,8 @@
       <w:tr>
         <w:tc>
           <w:tcPr>
-            <w:tcW w:w="1335" w:type="dxa"/>
+            <w:tcW w:w="1525" w:type="dxa"/>
+            <w:shd w:val="clear" w:color="auto" w:fill="FFC000"/>
           </w:tcPr>
           <w:p>
             <w:r>
@@ -217,7 +224,7 @@
         </w:tc>
         <w:tc>
           <w:tcPr>
-            <w:tcW w:w="1335" w:type="dxa"/>
+            <w:tcW w:w="1145" w:type="dxa"/>
           </w:tcPr>
           <w:p>
             <w:r>
@@ -248,6 +255,7 @@
         <w:tc>
           <w:tcPr>
             <w:tcW w:w="1336" w:type="dxa"/>
+            <w:shd w:val="clear" w:color="auto" w:fill="FFC000"/>
           </w:tcPr>
           <w:p>
             <w:r>
@@ -258,6 +266,7 @@
         <w:tc>
           <w:tcPr>
             <w:tcW w:w="1336" w:type="dxa"/>
+            <w:shd w:val="clear" w:color="auto" w:fill="FFC000"/>
           </w:tcPr>
           <w:p>
             <w:r>
@@ -277,6 +286,1904 @@
         </w:tc>
       </w:tr>
     </w:tbl>
+    <w:p/>
+    <w:p>
+      <w:r>
+        <w:t xml:space="preserve">Where </w:t>
+      </w:r>
+      <w:r>
+        <w:rPr>
+          <w:b/>
+          <w:bCs/>
+        </w:rPr>
+        <w:t>Date</w:t>
+      </w:r>
+      <w:r>
+        <w:t xml:space="preserve"> is the year month and day of the stock market readings in </w:t>
+      </w:r>
+      <w:r>
+        <w:t>four-digit</w:t>
+      </w:r>
+      <w:r>
+        <w:t xml:space="preserve"> year, </w:t>
+      </w:r>
+      <w:r>
+        <w:t>two-digit</w:t>
+      </w:r>
+      <w:r>
+        <w:t xml:space="preserve"> month and </w:t>
+      </w:r>
+      <w:r>
+        <w:t>two-digit</w:t>
+      </w:r>
+      <w:r>
+        <w:t xml:space="preserve"> day format. </w:t>
+      </w:r>
+      <w:r>
+        <w:rPr>
+          <w:b/>
+          <w:bCs/>
+        </w:rPr>
+        <w:t>Close</w:t>
+      </w:r>
+      <w:r>
+        <w:t xml:space="preserve"> is</w:t>
+      </w:r>
+      <w:r>
+        <w:t xml:space="preserve"> the closing price of the market is the actual cash value of the last transacted price before the market closes. </w:t>
+      </w:r>
+      <w:r>
+        <w:rPr>
+          <w:b/>
+          <w:bCs/>
+        </w:rPr>
+        <w:t>Adj Close</w:t>
+      </w:r>
+      <w:r>
+        <w:t xml:space="preserve"> </w:t>
+      </w:r>
+      <w:r>
+        <w:t>is the closing price adjusted by various corporate actions which include but are not limited to stock splits, dividends, and rights offerings. For the purposes of examining market index trends of long periods of time. We chose to use the adjusted closing price</w:t>
+      </w:r>
+      <w:r>
+        <w:t xml:space="preserve">. For the purposes of </w:t>
+      </w:r>
+      <w:r>
+        <w:t xml:space="preserve">correlations, we can see that we may use either Close or Adj Close to compare these values by looking at the correlations between Closing price and Adjusted Closing price for each index. </w:t>
+      </w:r>
+    </w:p>
+    <w:p/>
+    <w:tbl>
+      <w:tblPr>
+        <w:tblW w:w="9629" w:type="dxa"/>
+        <w:jc w:val="center"/>
+        <w:tblLook w:val="04A0" w:firstRow="1" w:lastRow="0" w:firstColumn="1" w:lastColumn="0" w:noHBand="0" w:noVBand="1"/>
+      </w:tblPr>
+      <w:tblGrid>
+        <w:gridCol w:w="1718"/>
+        <w:gridCol w:w="1251"/>
+        <w:gridCol w:w="1595"/>
+        <w:gridCol w:w="1180"/>
+        <w:gridCol w:w="1511"/>
+        <w:gridCol w:w="1373"/>
+        <w:gridCol w:w="1718"/>
+      </w:tblGrid>
+      <w:tr>
+        <w:trPr>
+          <w:trHeight w:val="360"/>
+          <w:jc w:val="center"/>
+        </w:trPr>
+        <w:tc>
+          <w:tcPr>
+            <w:tcW w:w="1560" w:type="dxa"/>
+            <w:tcBorders>
+              <w:top w:val="nil"/>
+              <w:left w:val="nil"/>
+              <w:bottom w:val="single" w:sz="12" w:space="0" w:color="auto"/>
+              <w:right w:val="single" w:sz="12" w:space="0" w:color="auto"/>
+            </w:tcBorders>
+            <w:shd w:val="clear" w:color="auto" w:fill="auto"/>
+            <w:noWrap/>
+            <w:vAlign w:val="bottom"/>
+            <w:hideMark/>
+          </w:tcPr>
+          <w:p>
+            <w:pPr>
+              <w:spacing w:after="0" w:line="240" w:lineRule="auto"/>
+              <w:rPr>
+                <w:rFonts w:ascii="Calibri" w:eastAsia="Times New Roman" w:hAnsi="Calibri" w:cs="Calibri"/>
+                <w:color w:val="000000"/>
+              </w:rPr>
+            </w:pPr>
+            <w:r>
+              <w:rPr>
+                <w:rFonts w:ascii="Calibri" w:eastAsia="Times New Roman" w:hAnsi="Calibri" w:cs="Calibri"/>
+                <w:color w:val="000000"/>
+              </w:rPr>
+              <w:t> </w:t>
+            </w:r>
+          </w:p>
+        </w:tc>
+        <w:tc>
+          <w:tcPr>
+            <w:tcW w:w="1180" w:type="dxa"/>
+            <w:tcBorders>
+              <w:top w:val="nil"/>
+              <w:left w:val="nil"/>
+              <w:bottom w:val="nil"/>
+              <w:right w:val="nil"/>
+            </w:tcBorders>
+            <w:shd w:val="clear" w:color="auto" w:fill="auto"/>
+            <w:noWrap/>
+            <w:vAlign w:val="center"/>
+            <w:hideMark/>
+          </w:tcPr>
+          <w:p>
+            <w:pPr>
+              <w:spacing w:after="0" w:line="240" w:lineRule="auto"/>
+              <w:jc w:val="center"/>
+              <w:rPr>
+                <w:rFonts w:ascii="Calibri" w:eastAsia="Times New Roman" w:hAnsi="Calibri" w:cs="Calibri"/>
+                <w:b/>
+                <w:bCs/>
+                <w:color w:val="000000"/>
+              </w:rPr>
+            </w:pPr>
+            <w:r>
+              <w:rPr>
+                <w:rFonts w:ascii="Calibri" w:eastAsia="Times New Roman" w:hAnsi="Calibri" w:cs="Calibri"/>
+                <w:b/>
+                <w:bCs/>
+                <w:color w:val="000000"/>
+              </w:rPr>
+              <w:t>IXIC_CLOSE</w:t>
+            </w:r>
+          </w:p>
+        </w:tc>
+        <w:tc>
+          <w:tcPr>
+            <w:tcW w:w="1409" w:type="dxa"/>
+            <w:tcBorders>
+              <w:top w:val="nil"/>
+              <w:left w:val="nil"/>
+              <w:bottom w:val="nil"/>
+              <w:right w:val="nil"/>
+            </w:tcBorders>
+            <w:shd w:val="clear" w:color="auto" w:fill="auto"/>
+            <w:noWrap/>
+            <w:vAlign w:val="center"/>
+            <w:hideMark/>
+          </w:tcPr>
+          <w:p>
+            <w:pPr>
+              <w:spacing w:after="0" w:line="240" w:lineRule="auto"/>
+              <w:jc w:val="center"/>
+              <w:rPr>
+                <w:rFonts w:ascii="Calibri" w:eastAsia="Times New Roman" w:hAnsi="Calibri" w:cs="Calibri"/>
+                <w:b/>
+                <w:bCs/>
+                <w:color w:val="000000"/>
+              </w:rPr>
+            </w:pPr>
+            <w:r>
+              <w:rPr>
+                <w:rFonts w:ascii="Calibri" w:eastAsia="Times New Roman" w:hAnsi="Calibri" w:cs="Calibri"/>
+                <w:b/>
+                <w:bCs/>
+                <w:color w:val="000000"/>
+              </w:rPr>
+              <w:t>IXIC_ADJCLOSE</w:t>
+            </w:r>
+          </w:p>
+        </w:tc>
+        <w:tc>
+          <w:tcPr>
+            <w:tcW w:w="1180" w:type="dxa"/>
+            <w:tcBorders>
+              <w:top w:val="nil"/>
+              <w:left w:val="nil"/>
+              <w:bottom w:val="nil"/>
+              <w:right w:val="nil"/>
+            </w:tcBorders>
+            <w:shd w:val="clear" w:color="auto" w:fill="auto"/>
+            <w:noWrap/>
+            <w:vAlign w:val="center"/>
+            <w:hideMark/>
+          </w:tcPr>
+          <w:p>
+            <w:pPr>
+              <w:spacing w:after="0" w:line="240" w:lineRule="auto"/>
+              <w:jc w:val="center"/>
+              <w:rPr>
+                <w:rFonts w:ascii="Calibri" w:eastAsia="Times New Roman" w:hAnsi="Calibri" w:cs="Calibri"/>
+                <w:b/>
+                <w:bCs/>
+                <w:color w:val="000000"/>
+              </w:rPr>
+            </w:pPr>
+            <w:r>
+              <w:rPr>
+                <w:rFonts w:ascii="Calibri" w:eastAsia="Times New Roman" w:hAnsi="Calibri" w:cs="Calibri"/>
+                <w:b/>
+                <w:bCs/>
+                <w:color w:val="000000"/>
+              </w:rPr>
+              <w:t>DJI_CLOSE</w:t>
+            </w:r>
+          </w:p>
+        </w:tc>
+        <w:tc>
+          <w:tcPr>
+            <w:tcW w:w="1400" w:type="dxa"/>
+            <w:tcBorders>
+              <w:top w:val="nil"/>
+              <w:left w:val="nil"/>
+              <w:bottom w:val="nil"/>
+              <w:right w:val="nil"/>
+            </w:tcBorders>
+            <w:shd w:val="clear" w:color="auto" w:fill="auto"/>
+            <w:noWrap/>
+            <w:vAlign w:val="center"/>
+            <w:hideMark/>
+          </w:tcPr>
+          <w:p>
+            <w:pPr>
+              <w:spacing w:after="0" w:line="240" w:lineRule="auto"/>
+              <w:jc w:val="center"/>
+              <w:rPr>
+                <w:rFonts w:ascii="Calibri" w:eastAsia="Times New Roman" w:hAnsi="Calibri" w:cs="Calibri"/>
+                <w:b/>
+                <w:bCs/>
+                <w:color w:val="000000"/>
+              </w:rPr>
+            </w:pPr>
+            <w:r>
+              <w:rPr>
+                <w:rFonts w:ascii="Calibri" w:eastAsia="Times New Roman" w:hAnsi="Calibri" w:cs="Calibri"/>
+                <w:b/>
+                <w:bCs/>
+                <w:color w:val="000000"/>
+              </w:rPr>
+              <w:t>DJI_ADJCLOSE</w:t>
+            </w:r>
+          </w:p>
+        </w:tc>
+        <w:tc>
+          <w:tcPr>
+            <w:tcW w:w="1280" w:type="dxa"/>
+            <w:tcBorders>
+              <w:top w:val="nil"/>
+              <w:left w:val="nil"/>
+              <w:bottom w:val="nil"/>
+              <w:right w:val="nil"/>
+            </w:tcBorders>
+            <w:shd w:val="clear" w:color="auto" w:fill="auto"/>
+            <w:noWrap/>
+            <w:vAlign w:val="center"/>
+            <w:hideMark/>
+          </w:tcPr>
+          <w:p>
+            <w:pPr>
+              <w:spacing w:after="0" w:line="240" w:lineRule="auto"/>
+              <w:jc w:val="center"/>
+              <w:rPr>
+                <w:rFonts w:ascii="Calibri" w:eastAsia="Times New Roman" w:hAnsi="Calibri" w:cs="Calibri"/>
+                <w:b/>
+                <w:bCs/>
+                <w:color w:val="000000"/>
+              </w:rPr>
+            </w:pPr>
+            <w:r>
+              <w:rPr>
+                <w:rFonts w:ascii="Calibri" w:eastAsia="Times New Roman" w:hAnsi="Calibri" w:cs="Calibri"/>
+                <w:b/>
+                <w:bCs/>
+                <w:color w:val="000000"/>
+              </w:rPr>
+              <w:t>GSPC_CLOSE</w:t>
+            </w:r>
+          </w:p>
+        </w:tc>
+        <w:tc>
+          <w:tcPr>
+            <w:tcW w:w="1620" w:type="dxa"/>
+            <w:tcBorders>
+              <w:top w:val="nil"/>
+              <w:left w:val="nil"/>
+              <w:bottom w:val="nil"/>
+              <w:right w:val="nil"/>
+            </w:tcBorders>
+            <w:shd w:val="clear" w:color="auto" w:fill="auto"/>
+            <w:noWrap/>
+            <w:vAlign w:val="center"/>
+            <w:hideMark/>
+          </w:tcPr>
+          <w:p>
+            <w:pPr>
+              <w:spacing w:after="0" w:line="240" w:lineRule="auto"/>
+              <w:jc w:val="center"/>
+              <w:rPr>
+                <w:rFonts w:ascii="Calibri" w:eastAsia="Times New Roman" w:hAnsi="Calibri" w:cs="Calibri"/>
+                <w:b/>
+                <w:bCs/>
+                <w:color w:val="000000"/>
+              </w:rPr>
+            </w:pPr>
+            <w:r>
+              <w:rPr>
+                <w:rFonts w:ascii="Calibri" w:eastAsia="Times New Roman" w:hAnsi="Calibri" w:cs="Calibri"/>
+                <w:b/>
+                <w:bCs/>
+                <w:color w:val="000000"/>
+              </w:rPr>
+              <w:t>GSPC_ADJCLOSE</w:t>
+            </w:r>
+          </w:p>
+        </w:tc>
+      </w:tr>
+      <w:tr>
+        <w:trPr>
+          <w:trHeight w:val="300"/>
+          <w:jc w:val="center"/>
+        </w:trPr>
+        <w:tc>
+          <w:tcPr>
+            <w:tcW w:w="1560" w:type="dxa"/>
+            <w:tcBorders>
+              <w:top w:val="nil"/>
+              <w:left w:val="nil"/>
+              <w:bottom w:val="nil"/>
+              <w:right w:val="nil"/>
+            </w:tcBorders>
+            <w:shd w:val="clear" w:color="auto" w:fill="auto"/>
+            <w:noWrap/>
+            <w:vAlign w:val="center"/>
+            <w:hideMark/>
+          </w:tcPr>
+          <w:p>
+            <w:pPr>
+              <w:spacing w:after="0" w:line="240" w:lineRule="auto"/>
+              <w:jc w:val="center"/>
+              <w:rPr>
+                <w:rFonts w:ascii="Calibri" w:eastAsia="Times New Roman" w:hAnsi="Calibri" w:cs="Calibri"/>
+                <w:b/>
+                <w:bCs/>
+                <w:color w:val="000000"/>
+              </w:rPr>
+            </w:pPr>
+            <w:r>
+              <w:rPr>
+                <w:rFonts w:ascii="Calibri" w:eastAsia="Times New Roman" w:hAnsi="Calibri" w:cs="Calibri"/>
+                <w:b/>
+                <w:bCs/>
+                <w:color w:val="000000"/>
+              </w:rPr>
+              <w:t>IXIC_CLOSE</w:t>
+            </w:r>
+          </w:p>
+        </w:tc>
+        <w:tc>
+          <w:tcPr>
+            <w:tcW w:w="1180" w:type="dxa"/>
+            <w:tcBorders>
+              <w:top w:val="single" w:sz="12" w:space="0" w:color="auto"/>
+              <w:left w:val="single" w:sz="12" w:space="0" w:color="auto"/>
+              <w:bottom w:val="nil"/>
+              <w:right w:val="nil"/>
+            </w:tcBorders>
+            <w:shd w:val="clear" w:color="auto" w:fill="auto"/>
+            <w:noWrap/>
+            <w:vAlign w:val="center"/>
+            <w:hideMark/>
+          </w:tcPr>
+          <w:p>
+            <w:pPr>
+              <w:spacing w:after="0" w:line="240" w:lineRule="auto"/>
+              <w:jc w:val="center"/>
+              <w:rPr>
+                <w:rFonts w:ascii="Calibri" w:eastAsia="Times New Roman" w:hAnsi="Calibri" w:cs="Calibri"/>
+                <w:color w:val="000000"/>
+              </w:rPr>
+            </w:pPr>
+            <w:r>
+              <w:rPr>
+                <w:rFonts w:ascii="Calibri" w:eastAsia="Times New Roman" w:hAnsi="Calibri" w:cs="Calibri"/>
+                <w:color w:val="000000"/>
+              </w:rPr>
+              <w:t>1.0000</w:t>
+            </w:r>
+          </w:p>
+        </w:tc>
+        <w:tc>
+          <w:tcPr>
+            <w:tcW w:w="1409" w:type="dxa"/>
+            <w:tcBorders>
+              <w:top w:val="single" w:sz="12" w:space="0" w:color="auto"/>
+              <w:left w:val="nil"/>
+              <w:bottom w:val="nil"/>
+              <w:right w:val="nil"/>
+            </w:tcBorders>
+            <w:shd w:val="clear" w:color="000000" w:fill="92D050"/>
+            <w:noWrap/>
+            <w:vAlign w:val="center"/>
+            <w:hideMark/>
+          </w:tcPr>
+          <w:p>
+            <w:pPr>
+              <w:spacing w:after="0" w:line="240" w:lineRule="auto"/>
+              <w:jc w:val="center"/>
+              <w:rPr>
+                <w:rFonts w:ascii="Calibri" w:eastAsia="Times New Roman" w:hAnsi="Calibri" w:cs="Calibri"/>
+                <w:color w:val="000000"/>
+              </w:rPr>
+            </w:pPr>
+            <w:r>
+              <w:rPr>
+                <w:rFonts w:ascii="Calibri" w:eastAsia="Times New Roman" w:hAnsi="Calibri" w:cs="Calibri"/>
+                <w:color w:val="000000"/>
+              </w:rPr>
+              <w:t>1.0000</w:t>
+            </w:r>
+          </w:p>
+        </w:tc>
+        <w:tc>
+          <w:tcPr>
+            <w:tcW w:w="1180" w:type="dxa"/>
+            <w:tcBorders>
+              <w:top w:val="single" w:sz="12" w:space="0" w:color="auto"/>
+              <w:left w:val="nil"/>
+              <w:bottom w:val="nil"/>
+              <w:right w:val="nil"/>
+            </w:tcBorders>
+            <w:shd w:val="clear" w:color="auto" w:fill="auto"/>
+            <w:noWrap/>
+            <w:vAlign w:val="center"/>
+            <w:hideMark/>
+          </w:tcPr>
+          <w:p>
+            <w:pPr>
+              <w:spacing w:after="0" w:line="240" w:lineRule="auto"/>
+              <w:jc w:val="center"/>
+              <w:rPr>
+                <w:rFonts w:ascii="Calibri" w:eastAsia="Times New Roman" w:hAnsi="Calibri" w:cs="Calibri"/>
+                <w:color w:val="000000"/>
+              </w:rPr>
+            </w:pPr>
+            <w:r>
+              <w:rPr>
+                <w:rFonts w:ascii="Calibri" w:eastAsia="Times New Roman" w:hAnsi="Calibri" w:cs="Calibri"/>
+                <w:color w:val="000000"/>
+              </w:rPr>
+              <w:t>0.9726</w:t>
+            </w:r>
+          </w:p>
+        </w:tc>
+        <w:tc>
+          <w:tcPr>
+            <w:tcW w:w="1400" w:type="dxa"/>
+            <w:tcBorders>
+              <w:top w:val="single" w:sz="12" w:space="0" w:color="auto"/>
+              <w:left w:val="nil"/>
+              <w:bottom w:val="nil"/>
+              <w:right w:val="nil"/>
+            </w:tcBorders>
+            <w:shd w:val="clear" w:color="auto" w:fill="auto"/>
+            <w:noWrap/>
+            <w:vAlign w:val="center"/>
+            <w:hideMark/>
+          </w:tcPr>
+          <w:p>
+            <w:pPr>
+              <w:spacing w:after="0" w:line="240" w:lineRule="auto"/>
+              <w:jc w:val="center"/>
+              <w:rPr>
+                <w:rFonts w:ascii="Calibri" w:eastAsia="Times New Roman" w:hAnsi="Calibri" w:cs="Calibri"/>
+                <w:color w:val="000000"/>
+              </w:rPr>
+            </w:pPr>
+            <w:r>
+              <w:rPr>
+                <w:rFonts w:ascii="Calibri" w:eastAsia="Times New Roman" w:hAnsi="Calibri" w:cs="Calibri"/>
+                <w:color w:val="000000"/>
+              </w:rPr>
+              <w:t>0.9726</w:t>
+            </w:r>
+          </w:p>
+        </w:tc>
+        <w:tc>
+          <w:tcPr>
+            <w:tcW w:w="1280" w:type="dxa"/>
+            <w:tcBorders>
+              <w:top w:val="single" w:sz="12" w:space="0" w:color="auto"/>
+              <w:left w:val="nil"/>
+              <w:bottom w:val="nil"/>
+              <w:right w:val="nil"/>
+            </w:tcBorders>
+            <w:shd w:val="clear" w:color="auto" w:fill="auto"/>
+            <w:noWrap/>
+            <w:vAlign w:val="center"/>
+            <w:hideMark/>
+          </w:tcPr>
+          <w:p>
+            <w:pPr>
+              <w:spacing w:after="0" w:line="240" w:lineRule="auto"/>
+              <w:jc w:val="center"/>
+              <w:rPr>
+                <w:rFonts w:ascii="Calibri" w:eastAsia="Times New Roman" w:hAnsi="Calibri" w:cs="Calibri"/>
+                <w:color w:val="000000"/>
+              </w:rPr>
+            </w:pPr>
+            <w:r>
+              <w:rPr>
+                <w:rFonts w:ascii="Calibri" w:eastAsia="Times New Roman" w:hAnsi="Calibri" w:cs="Calibri"/>
+                <w:color w:val="000000"/>
+              </w:rPr>
+              <w:t>0.9820</w:t>
+            </w:r>
+          </w:p>
+        </w:tc>
+        <w:tc>
+          <w:tcPr>
+            <w:tcW w:w="1620" w:type="dxa"/>
+            <w:tcBorders>
+              <w:top w:val="single" w:sz="12" w:space="0" w:color="auto"/>
+              <w:left w:val="nil"/>
+              <w:bottom w:val="nil"/>
+              <w:right w:val="nil"/>
+            </w:tcBorders>
+            <w:shd w:val="clear" w:color="auto" w:fill="auto"/>
+            <w:noWrap/>
+            <w:vAlign w:val="center"/>
+            <w:hideMark/>
+          </w:tcPr>
+          <w:p>
+            <w:pPr>
+              <w:spacing w:after="0" w:line="240" w:lineRule="auto"/>
+              <w:jc w:val="center"/>
+              <w:rPr>
+                <w:rFonts w:ascii="Calibri" w:eastAsia="Times New Roman" w:hAnsi="Calibri" w:cs="Calibri"/>
+                <w:color w:val="000000"/>
+              </w:rPr>
+            </w:pPr>
+            <w:r>
+              <w:rPr>
+                <w:rFonts w:ascii="Calibri" w:eastAsia="Times New Roman" w:hAnsi="Calibri" w:cs="Calibri"/>
+                <w:color w:val="000000"/>
+              </w:rPr>
+              <w:t>0.9820</w:t>
+            </w:r>
+          </w:p>
+        </w:tc>
+      </w:tr>
+      <w:tr>
+        <w:trPr>
+          <w:trHeight w:val="290"/>
+          <w:jc w:val="center"/>
+        </w:trPr>
+        <w:tc>
+          <w:tcPr>
+            <w:tcW w:w="1560" w:type="dxa"/>
+            <w:tcBorders>
+              <w:top w:val="nil"/>
+              <w:left w:val="nil"/>
+              <w:bottom w:val="nil"/>
+              <w:right w:val="nil"/>
+            </w:tcBorders>
+            <w:shd w:val="clear" w:color="auto" w:fill="auto"/>
+            <w:noWrap/>
+            <w:vAlign w:val="center"/>
+            <w:hideMark/>
+          </w:tcPr>
+          <w:p>
+            <w:pPr>
+              <w:spacing w:after="0" w:line="240" w:lineRule="auto"/>
+              <w:jc w:val="center"/>
+              <w:rPr>
+                <w:rFonts w:ascii="Calibri" w:eastAsia="Times New Roman" w:hAnsi="Calibri" w:cs="Calibri"/>
+                <w:b/>
+                <w:bCs/>
+                <w:color w:val="000000"/>
+              </w:rPr>
+            </w:pPr>
+            <w:r>
+              <w:rPr>
+                <w:rFonts w:ascii="Calibri" w:eastAsia="Times New Roman" w:hAnsi="Calibri" w:cs="Calibri"/>
+                <w:b/>
+                <w:bCs/>
+                <w:color w:val="000000"/>
+              </w:rPr>
+              <w:t>IXIC_ADJCLOSE</w:t>
+            </w:r>
+          </w:p>
+        </w:tc>
+        <w:tc>
+          <w:tcPr>
+            <w:tcW w:w="1180" w:type="dxa"/>
+            <w:tcBorders>
+              <w:top w:val="nil"/>
+              <w:left w:val="single" w:sz="12" w:space="0" w:color="auto"/>
+              <w:bottom w:val="nil"/>
+              <w:right w:val="nil"/>
+            </w:tcBorders>
+            <w:shd w:val="clear" w:color="000000" w:fill="92D050"/>
+            <w:noWrap/>
+            <w:vAlign w:val="center"/>
+            <w:hideMark/>
+          </w:tcPr>
+          <w:p>
+            <w:pPr>
+              <w:spacing w:after="0" w:line="240" w:lineRule="auto"/>
+              <w:jc w:val="center"/>
+              <w:rPr>
+                <w:rFonts w:ascii="Calibri" w:eastAsia="Times New Roman" w:hAnsi="Calibri" w:cs="Calibri"/>
+                <w:color w:val="000000"/>
+              </w:rPr>
+            </w:pPr>
+            <w:r>
+              <w:rPr>
+                <w:rFonts w:ascii="Calibri" w:eastAsia="Times New Roman" w:hAnsi="Calibri" w:cs="Calibri"/>
+                <w:color w:val="000000"/>
+              </w:rPr>
+              <w:t>1.0000</w:t>
+            </w:r>
+          </w:p>
+        </w:tc>
+        <w:tc>
+          <w:tcPr>
+            <w:tcW w:w="1409" w:type="dxa"/>
+            <w:tcBorders>
+              <w:top w:val="nil"/>
+              <w:left w:val="nil"/>
+              <w:bottom w:val="nil"/>
+              <w:right w:val="nil"/>
+            </w:tcBorders>
+            <w:shd w:val="clear" w:color="auto" w:fill="auto"/>
+            <w:noWrap/>
+            <w:vAlign w:val="center"/>
+            <w:hideMark/>
+          </w:tcPr>
+          <w:p>
+            <w:pPr>
+              <w:spacing w:after="0" w:line="240" w:lineRule="auto"/>
+              <w:jc w:val="center"/>
+              <w:rPr>
+                <w:rFonts w:ascii="Calibri" w:eastAsia="Times New Roman" w:hAnsi="Calibri" w:cs="Calibri"/>
+                <w:color w:val="000000"/>
+              </w:rPr>
+            </w:pPr>
+            <w:r>
+              <w:rPr>
+                <w:rFonts w:ascii="Calibri" w:eastAsia="Times New Roman" w:hAnsi="Calibri" w:cs="Calibri"/>
+                <w:color w:val="000000"/>
+              </w:rPr>
+              <w:t>1.0000</w:t>
+            </w:r>
+          </w:p>
+        </w:tc>
+        <w:tc>
+          <w:tcPr>
+            <w:tcW w:w="1180" w:type="dxa"/>
+            <w:tcBorders>
+              <w:top w:val="nil"/>
+              <w:left w:val="nil"/>
+              <w:bottom w:val="nil"/>
+              <w:right w:val="nil"/>
+            </w:tcBorders>
+            <w:shd w:val="clear" w:color="auto" w:fill="auto"/>
+            <w:noWrap/>
+            <w:vAlign w:val="center"/>
+            <w:hideMark/>
+          </w:tcPr>
+          <w:p>
+            <w:pPr>
+              <w:spacing w:after="0" w:line="240" w:lineRule="auto"/>
+              <w:jc w:val="center"/>
+              <w:rPr>
+                <w:rFonts w:ascii="Calibri" w:eastAsia="Times New Roman" w:hAnsi="Calibri" w:cs="Calibri"/>
+                <w:color w:val="000000"/>
+              </w:rPr>
+            </w:pPr>
+            <w:r>
+              <w:rPr>
+                <w:rFonts w:ascii="Calibri" w:eastAsia="Times New Roman" w:hAnsi="Calibri" w:cs="Calibri"/>
+                <w:color w:val="000000"/>
+              </w:rPr>
+              <w:t>0.9726</w:t>
+            </w:r>
+          </w:p>
+        </w:tc>
+        <w:tc>
+          <w:tcPr>
+            <w:tcW w:w="1400" w:type="dxa"/>
+            <w:tcBorders>
+              <w:top w:val="nil"/>
+              <w:left w:val="nil"/>
+              <w:bottom w:val="nil"/>
+              <w:right w:val="nil"/>
+            </w:tcBorders>
+            <w:shd w:val="clear" w:color="auto" w:fill="auto"/>
+            <w:noWrap/>
+            <w:vAlign w:val="center"/>
+            <w:hideMark/>
+          </w:tcPr>
+          <w:p>
+            <w:pPr>
+              <w:spacing w:after="0" w:line="240" w:lineRule="auto"/>
+              <w:jc w:val="center"/>
+              <w:rPr>
+                <w:rFonts w:ascii="Calibri" w:eastAsia="Times New Roman" w:hAnsi="Calibri" w:cs="Calibri"/>
+                <w:color w:val="000000"/>
+              </w:rPr>
+            </w:pPr>
+            <w:r>
+              <w:rPr>
+                <w:rFonts w:ascii="Calibri" w:eastAsia="Times New Roman" w:hAnsi="Calibri" w:cs="Calibri"/>
+                <w:color w:val="000000"/>
+              </w:rPr>
+              <w:t>0.9726</w:t>
+            </w:r>
+          </w:p>
+        </w:tc>
+        <w:tc>
+          <w:tcPr>
+            <w:tcW w:w="1280" w:type="dxa"/>
+            <w:tcBorders>
+              <w:top w:val="nil"/>
+              <w:left w:val="nil"/>
+              <w:bottom w:val="nil"/>
+              <w:right w:val="nil"/>
+            </w:tcBorders>
+            <w:shd w:val="clear" w:color="auto" w:fill="auto"/>
+            <w:noWrap/>
+            <w:vAlign w:val="center"/>
+            <w:hideMark/>
+          </w:tcPr>
+          <w:p>
+            <w:pPr>
+              <w:spacing w:after="0" w:line="240" w:lineRule="auto"/>
+              <w:jc w:val="center"/>
+              <w:rPr>
+                <w:rFonts w:ascii="Calibri" w:eastAsia="Times New Roman" w:hAnsi="Calibri" w:cs="Calibri"/>
+                <w:color w:val="000000"/>
+              </w:rPr>
+            </w:pPr>
+            <w:r>
+              <w:rPr>
+                <w:rFonts w:ascii="Calibri" w:eastAsia="Times New Roman" w:hAnsi="Calibri" w:cs="Calibri"/>
+                <w:color w:val="000000"/>
+              </w:rPr>
+              <w:t>0.9820</w:t>
+            </w:r>
+          </w:p>
+        </w:tc>
+        <w:tc>
+          <w:tcPr>
+            <w:tcW w:w="1620" w:type="dxa"/>
+            <w:tcBorders>
+              <w:top w:val="nil"/>
+              <w:left w:val="nil"/>
+              <w:bottom w:val="nil"/>
+              <w:right w:val="nil"/>
+            </w:tcBorders>
+            <w:shd w:val="clear" w:color="auto" w:fill="auto"/>
+            <w:noWrap/>
+            <w:vAlign w:val="center"/>
+            <w:hideMark/>
+          </w:tcPr>
+          <w:p>
+            <w:pPr>
+              <w:spacing w:after="0" w:line="240" w:lineRule="auto"/>
+              <w:jc w:val="center"/>
+              <w:rPr>
+                <w:rFonts w:ascii="Calibri" w:eastAsia="Times New Roman" w:hAnsi="Calibri" w:cs="Calibri"/>
+                <w:color w:val="000000"/>
+              </w:rPr>
+            </w:pPr>
+            <w:r>
+              <w:rPr>
+                <w:rFonts w:ascii="Calibri" w:eastAsia="Times New Roman" w:hAnsi="Calibri" w:cs="Calibri"/>
+                <w:color w:val="000000"/>
+              </w:rPr>
+              <w:t>0.9820</w:t>
+            </w:r>
+          </w:p>
+        </w:tc>
+      </w:tr>
+      <w:tr>
+        <w:trPr>
+          <w:trHeight w:val="290"/>
+          <w:jc w:val="center"/>
+        </w:trPr>
+        <w:tc>
+          <w:tcPr>
+            <w:tcW w:w="1560" w:type="dxa"/>
+            <w:tcBorders>
+              <w:top w:val="nil"/>
+              <w:left w:val="nil"/>
+              <w:bottom w:val="nil"/>
+              <w:right w:val="nil"/>
+            </w:tcBorders>
+            <w:shd w:val="clear" w:color="auto" w:fill="auto"/>
+            <w:noWrap/>
+            <w:vAlign w:val="center"/>
+            <w:hideMark/>
+          </w:tcPr>
+          <w:p>
+            <w:pPr>
+              <w:spacing w:after="0" w:line="240" w:lineRule="auto"/>
+              <w:jc w:val="center"/>
+              <w:rPr>
+                <w:rFonts w:ascii="Calibri" w:eastAsia="Times New Roman" w:hAnsi="Calibri" w:cs="Calibri"/>
+                <w:b/>
+                <w:bCs/>
+                <w:color w:val="000000"/>
+              </w:rPr>
+            </w:pPr>
+            <w:r>
+              <w:rPr>
+                <w:rFonts w:ascii="Calibri" w:eastAsia="Times New Roman" w:hAnsi="Calibri" w:cs="Calibri"/>
+                <w:b/>
+                <w:bCs/>
+                <w:color w:val="000000"/>
+              </w:rPr>
+              <w:t>DJI_CLOSE</w:t>
+            </w:r>
+          </w:p>
+        </w:tc>
+        <w:tc>
+          <w:tcPr>
+            <w:tcW w:w="1180" w:type="dxa"/>
+            <w:tcBorders>
+              <w:top w:val="nil"/>
+              <w:left w:val="single" w:sz="12" w:space="0" w:color="auto"/>
+              <w:bottom w:val="nil"/>
+              <w:right w:val="nil"/>
+            </w:tcBorders>
+            <w:shd w:val="clear" w:color="auto" w:fill="auto"/>
+            <w:noWrap/>
+            <w:vAlign w:val="center"/>
+            <w:hideMark/>
+          </w:tcPr>
+          <w:p>
+            <w:pPr>
+              <w:spacing w:after="0" w:line="240" w:lineRule="auto"/>
+              <w:jc w:val="center"/>
+              <w:rPr>
+                <w:rFonts w:ascii="Calibri" w:eastAsia="Times New Roman" w:hAnsi="Calibri" w:cs="Calibri"/>
+                <w:color w:val="000000"/>
+              </w:rPr>
+            </w:pPr>
+            <w:r>
+              <w:rPr>
+                <w:rFonts w:ascii="Calibri" w:eastAsia="Times New Roman" w:hAnsi="Calibri" w:cs="Calibri"/>
+                <w:color w:val="000000"/>
+              </w:rPr>
+              <w:t>0.9726</w:t>
+            </w:r>
+          </w:p>
+        </w:tc>
+        <w:tc>
+          <w:tcPr>
+            <w:tcW w:w="1409" w:type="dxa"/>
+            <w:tcBorders>
+              <w:top w:val="nil"/>
+              <w:left w:val="nil"/>
+              <w:bottom w:val="nil"/>
+              <w:right w:val="nil"/>
+            </w:tcBorders>
+            <w:shd w:val="clear" w:color="auto" w:fill="auto"/>
+            <w:noWrap/>
+            <w:vAlign w:val="center"/>
+            <w:hideMark/>
+          </w:tcPr>
+          <w:p>
+            <w:pPr>
+              <w:spacing w:after="0" w:line="240" w:lineRule="auto"/>
+              <w:jc w:val="center"/>
+              <w:rPr>
+                <w:rFonts w:ascii="Calibri" w:eastAsia="Times New Roman" w:hAnsi="Calibri" w:cs="Calibri"/>
+                <w:color w:val="000000"/>
+              </w:rPr>
+            </w:pPr>
+            <w:r>
+              <w:rPr>
+                <w:rFonts w:ascii="Calibri" w:eastAsia="Times New Roman" w:hAnsi="Calibri" w:cs="Calibri"/>
+                <w:color w:val="000000"/>
+              </w:rPr>
+              <w:t>0.9726</w:t>
+            </w:r>
+          </w:p>
+        </w:tc>
+        <w:tc>
+          <w:tcPr>
+            <w:tcW w:w="1180" w:type="dxa"/>
+            <w:tcBorders>
+              <w:top w:val="nil"/>
+              <w:left w:val="nil"/>
+              <w:bottom w:val="nil"/>
+              <w:right w:val="nil"/>
+            </w:tcBorders>
+            <w:shd w:val="clear" w:color="auto" w:fill="auto"/>
+            <w:noWrap/>
+            <w:vAlign w:val="center"/>
+            <w:hideMark/>
+          </w:tcPr>
+          <w:p>
+            <w:pPr>
+              <w:spacing w:after="0" w:line="240" w:lineRule="auto"/>
+              <w:jc w:val="center"/>
+              <w:rPr>
+                <w:rFonts w:ascii="Calibri" w:eastAsia="Times New Roman" w:hAnsi="Calibri" w:cs="Calibri"/>
+                <w:color w:val="000000"/>
+              </w:rPr>
+            </w:pPr>
+            <w:r>
+              <w:rPr>
+                <w:rFonts w:ascii="Calibri" w:eastAsia="Times New Roman" w:hAnsi="Calibri" w:cs="Calibri"/>
+                <w:color w:val="000000"/>
+              </w:rPr>
+              <w:t>1.0000</w:t>
+            </w:r>
+          </w:p>
+        </w:tc>
+        <w:tc>
+          <w:tcPr>
+            <w:tcW w:w="1400" w:type="dxa"/>
+            <w:tcBorders>
+              <w:top w:val="nil"/>
+              <w:left w:val="nil"/>
+              <w:bottom w:val="nil"/>
+              <w:right w:val="nil"/>
+            </w:tcBorders>
+            <w:shd w:val="clear" w:color="000000" w:fill="92D050"/>
+            <w:noWrap/>
+            <w:vAlign w:val="center"/>
+            <w:hideMark/>
+          </w:tcPr>
+          <w:p>
+            <w:pPr>
+              <w:spacing w:after="0" w:line="240" w:lineRule="auto"/>
+              <w:jc w:val="center"/>
+              <w:rPr>
+                <w:rFonts w:ascii="Calibri" w:eastAsia="Times New Roman" w:hAnsi="Calibri" w:cs="Calibri"/>
+                <w:color w:val="000000"/>
+              </w:rPr>
+            </w:pPr>
+            <w:r>
+              <w:rPr>
+                <w:rFonts w:ascii="Calibri" w:eastAsia="Times New Roman" w:hAnsi="Calibri" w:cs="Calibri"/>
+                <w:color w:val="000000"/>
+              </w:rPr>
+              <w:t>1.0000</w:t>
+            </w:r>
+          </w:p>
+        </w:tc>
+        <w:tc>
+          <w:tcPr>
+            <w:tcW w:w="1280" w:type="dxa"/>
+            <w:tcBorders>
+              <w:top w:val="nil"/>
+              <w:left w:val="nil"/>
+              <w:bottom w:val="nil"/>
+              <w:right w:val="nil"/>
+            </w:tcBorders>
+            <w:shd w:val="clear" w:color="auto" w:fill="auto"/>
+            <w:noWrap/>
+            <w:vAlign w:val="center"/>
+            <w:hideMark/>
+          </w:tcPr>
+          <w:p>
+            <w:pPr>
+              <w:spacing w:after="0" w:line="240" w:lineRule="auto"/>
+              <w:jc w:val="center"/>
+              <w:rPr>
+                <w:rFonts w:ascii="Calibri" w:eastAsia="Times New Roman" w:hAnsi="Calibri" w:cs="Calibri"/>
+                <w:color w:val="000000"/>
+              </w:rPr>
+            </w:pPr>
+            <w:r>
+              <w:rPr>
+                <w:rFonts w:ascii="Calibri" w:eastAsia="Times New Roman" w:hAnsi="Calibri" w:cs="Calibri"/>
+                <w:color w:val="000000"/>
+              </w:rPr>
+              <w:t>0.9937</w:t>
+            </w:r>
+          </w:p>
+        </w:tc>
+        <w:tc>
+          <w:tcPr>
+            <w:tcW w:w="1620" w:type="dxa"/>
+            <w:tcBorders>
+              <w:top w:val="nil"/>
+              <w:left w:val="nil"/>
+              <w:bottom w:val="nil"/>
+              <w:right w:val="nil"/>
+            </w:tcBorders>
+            <w:shd w:val="clear" w:color="auto" w:fill="auto"/>
+            <w:noWrap/>
+            <w:vAlign w:val="center"/>
+            <w:hideMark/>
+          </w:tcPr>
+          <w:p>
+            <w:pPr>
+              <w:spacing w:after="0" w:line="240" w:lineRule="auto"/>
+              <w:jc w:val="center"/>
+              <w:rPr>
+                <w:rFonts w:ascii="Calibri" w:eastAsia="Times New Roman" w:hAnsi="Calibri" w:cs="Calibri"/>
+                <w:color w:val="000000"/>
+              </w:rPr>
+            </w:pPr>
+            <w:r>
+              <w:rPr>
+                <w:rFonts w:ascii="Calibri" w:eastAsia="Times New Roman" w:hAnsi="Calibri" w:cs="Calibri"/>
+                <w:color w:val="000000"/>
+              </w:rPr>
+              <w:t>0.9937</w:t>
+            </w:r>
+          </w:p>
+        </w:tc>
+      </w:tr>
+      <w:tr>
+        <w:trPr>
+          <w:trHeight w:val="290"/>
+          <w:jc w:val="center"/>
+        </w:trPr>
+        <w:tc>
+          <w:tcPr>
+            <w:tcW w:w="1560" w:type="dxa"/>
+            <w:tcBorders>
+              <w:top w:val="nil"/>
+              <w:left w:val="nil"/>
+              <w:bottom w:val="nil"/>
+              <w:right w:val="nil"/>
+            </w:tcBorders>
+            <w:shd w:val="clear" w:color="auto" w:fill="auto"/>
+            <w:noWrap/>
+            <w:vAlign w:val="center"/>
+            <w:hideMark/>
+          </w:tcPr>
+          <w:p>
+            <w:pPr>
+              <w:spacing w:after="0" w:line="240" w:lineRule="auto"/>
+              <w:jc w:val="center"/>
+              <w:rPr>
+                <w:rFonts w:ascii="Calibri" w:eastAsia="Times New Roman" w:hAnsi="Calibri" w:cs="Calibri"/>
+                <w:b/>
+                <w:bCs/>
+                <w:color w:val="000000"/>
+              </w:rPr>
+            </w:pPr>
+            <w:r>
+              <w:rPr>
+                <w:rFonts w:ascii="Calibri" w:eastAsia="Times New Roman" w:hAnsi="Calibri" w:cs="Calibri"/>
+                <w:b/>
+                <w:bCs/>
+                <w:color w:val="000000"/>
+              </w:rPr>
+              <w:t>DJI_ADJCLOSE</w:t>
+            </w:r>
+          </w:p>
+        </w:tc>
+        <w:tc>
+          <w:tcPr>
+            <w:tcW w:w="1180" w:type="dxa"/>
+            <w:tcBorders>
+              <w:top w:val="nil"/>
+              <w:left w:val="single" w:sz="12" w:space="0" w:color="auto"/>
+              <w:bottom w:val="nil"/>
+              <w:right w:val="nil"/>
+            </w:tcBorders>
+            <w:shd w:val="clear" w:color="auto" w:fill="auto"/>
+            <w:noWrap/>
+            <w:vAlign w:val="center"/>
+            <w:hideMark/>
+          </w:tcPr>
+          <w:p>
+            <w:pPr>
+              <w:spacing w:after="0" w:line="240" w:lineRule="auto"/>
+              <w:jc w:val="center"/>
+              <w:rPr>
+                <w:rFonts w:ascii="Calibri" w:eastAsia="Times New Roman" w:hAnsi="Calibri" w:cs="Calibri"/>
+                <w:color w:val="000000"/>
+              </w:rPr>
+            </w:pPr>
+            <w:r>
+              <w:rPr>
+                <w:rFonts w:ascii="Calibri" w:eastAsia="Times New Roman" w:hAnsi="Calibri" w:cs="Calibri"/>
+                <w:color w:val="000000"/>
+              </w:rPr>
+              <w:t>0.9726</w:t>
+            </w:r>
+          </w:p>
+        </w:tc>
+        <w:tc>
+          <w:tcPr>
+            <w:tcW w:w="1409" w:type="dxa"/>
+            <w:tcBorders>
+              <w:top w:val="nil"/>
+              <w:left w:val="nil"/>
+              <w:bottom w:val="nil"/>
+              <w:right w:val="nil"/>
+            </w:tcBorders>
+            <w:shd w:val="clear" w:color="auto" w:fill="auto"/>
+            <w:noWrap/>
+            <w:vAlign w:val="center"/>
+            <w:hideMark/>
+          </w:tcPr>
+          <w:p>
+            <w:pPr>
+              <w:spacing w:after="0" w:line="240" w:lineRule="auto"/>
+              <w:jc w:val="center"/>
+              <w:rPr>
+                <w:rFonts w:ascii="Calibri" w:eastAsia="Times New Roman" w:hAnsi="Calibri" w:cs="Calibri"/>
+                <w:color w:val="000000"/>
+              </w:rPr>
+            </w:pPr>
+            <w:r>
+              <w:rPr>
+                <w:rFonts w:ascii="Calibri" w:eastAsia="Times New Roman" w:hAnsi="Calibri" w:cs="Calibri"/>
+                <w:color w:val="000000"/>
+              </w:rPr>
+              <w:t>0.9726</w:t>
+            </w:r>
+          </w:p>
+        </w:tc>
+        <w:tc>
+          <w:tcPr>
+            <w:tcW w:w="1180" w:type="dxa"/>
+            <w:tcBorders>
+              <w:top w:val="nil"/>
+              <w:left w:val="nil"/>
+              <w:bottom w:val="nil"/>
+              <w:right w:val="nil"/>
+            </w:tcBorders>
+            <w:shd w:val="clear" w:color="000000" w:fill="92D050"/>
+            <w:noWrap/>
+            <w:vAlign w:val="center"/>
+            <w:hideMark/>
+          </w:tcPr>
+          <w:p>
+            <w:pPr>
+              <w:spacing w:after="0" w:line="240" w:lineRule="auto"/>
+              <w:jc w:val="center"/>
+              <w:rPr>
+                <w:rFonts w:ascii="Calibri" w:eastAsia="Times New Roman" w:hAnsi="Calibri" w:cs="Calibri"/>
+                <w:color w:val="000000"/>
+              </w:rPr>
+            </w:pPr>
+            <w:r>
+              <w:rPr>
+                <w:rFonts w:ascii="Calibri" w:eastAsia="Times New Roman" w:hAnsi="Calibri" w:cs="Calibri"/>
+                <w:color w:val="000000"/>
+              </w:rPr>
+              <w:t>1.0000</w:t>
+            </w:r>
+          </w:p>
+        </w:tc>
+        <w:tc>
+          <w:tcPr>
+            <w:tcW w:w="1400" w:type="dxa"/>
+            <w:tcBorders>
+              <w:top w:val="nil"/>
+              <w:left w:val="nil"/>
+              <w:bottom w:val="nil"/>
+              <w:right w:val="nil"/>
+            </w:tcBorders>
+            <w:shd w:val="clear" w:color="auto" w:fill="auto"/>
+            <w:noWrap/>
+            <w:vAlign w:val="center"/>
+            <w:hideMark/>
+          </w:tcPr>
+          <w:p>
+            <w:pPr>
+              <w:spacing w:after="0" w:line="240" w:lineRule="auto"/>
+              <w:jc w:val="center"/>
+              <w:rPr>
+                <w:rFonts w:ascii="Calibri" w:eastAsia="Times New Roman" w:hAnsi="Calibri" w:cs="Calibri"/>
+                <w:color w:val="000000"/>
+              </w:rPr>
+            </w:pPr>
+            <w:r>
+              <w:rPr>
+                <w:rFonts w:ascii="Calibri" w:eastAsia="Times New Roman" w:hAnsi="Calibri" w:cs="Calibri"/>
+                <w:color w:val="000000"/>
+              </w:rPr>
+              <w:t>1.0000</w:t>
+            </w:r>
+          </w:p>
+        </w:tc>
+        <w:tc>
+          <w:tcPr>
+            <w:tcW w:w="1280" w:type="dxa"/>
+            <w:tcBorders>
+              <w:top w:val="nil"/>
+              <w:left w:val="nil"/>
+              <w:bottom w:val="nil"/>
+              <w:right w:val="nil"/>
+            </w:tcBorders>
+            <w:shd w:val="clear" w:color="auto" w:fill="auto"/>
+            <w:noWrap/>
+            <w:vAlign w:val="center"/>
+            <w:hideMark/>
+          </w:tcPr>
+          <w:p>
+            <w:pPr>
+              <w:spacing w:after="0" w:line="240" w:lineRule="auto"/>
+              <w:jc w:val="center"/>
+              <w:rPr>
+                <w:rFonts w:ascii="Calibri" w:eastAsia="Times New Roman" w:hAnsi="Calibri" w:cs="Calibri"/>
+                <w:color w:val="000000"/>
+              </w:rPr>
+            </w:pPr>
+            <w:r>
+              <w:rPr>
+                <w:rFonts w:ascii="Calibri" w:eastAsia="Times New Roman" w:hAnsi="Calibri" w:cs="Calibri"/>
+                <w:color w:val="000000"/>
+              </w:rPr>
+              <w:t>0.9937</w:t>
+            </w:r>
+          </w:p>
+        </w:tc>
+        <w:tc>
+          <w:tcPr>
+            <w:tcW w:w="1620" w:type="dxa"/>
+            <w:tcBorders>
+              <w:top w:val="nil"/>
+              <w:left w:val="nil"/>
+              <w:bottom w:val="nil"/>
+              <w:right w:val="nil"/>
+            </w:tcBorders>
+            <w:shd w:val="clear" w:color="auto" w:fill="auto"/>
+            <w:noWrap/>
+            <w:vAlign w:val="center"/>
+            <w:hideMark/>
+          </w:tcPr>
+          <w:p>
+            <w:pPr>
+              <w:spacing w:after="0" w:line="240" w:lineRule="auto"/>
+              <w:jc w:val="center"/>
+              <w:rPr>
+                <w:rFonts w:ascii="Calibri" w:eastAsia="Times New Roman" w:hAnsi="Calibri" w:cs="Calibri"/>
+                <w:color w:val="000000"/>
+              </w:rPr>
+            </w:pPr>
+            <w:r>
+              <w:rPr>
+                <w:rFonts w:ascii="Calibri" w:eastAsia="Times New Roman" w:hAnsi="Calibri" w:cs="Calibri"/>
+                <w:color w:val="000000"/>
+              </w:rPr>
+              <w:t>0.9937</w:t>
+            </w:r>
+          </w:p>
+        </w:tc>
+      </w:tr>
+      <w:tr>
+        <w:trPr>
+          <w:trHeight w:val="290"/>
+          <w:jc w:val="center"/>
+        </w:trPr>
+        <w:tc>
+          <w:tcPr>
+            <w:tcW w:w="1560" w:type="dxa"/>
+            <w:tcBorders>
+              <w:top w:val="nil"/>
+              <w:left w:val="nil"/>
+              <w:bottom w:val="nil"/>
+              <w:right w:val="nil"/>
+            </w:tcBorders>
+            <w:shd w:val="clear" w:color="auto" w:fill="auto"/>
+            <w:noWrap/>
+            <w:vAlign w:val="center"/>
+            <w:hideMark/>
+          </w:tcPr>
+          <w:p>
+            <w:pPr>
+              <w:spacing w:after="0" w:line="240" w:lineRule="auto"/>
+              <w:jc w:val="center"/>
+              <w:rPr>
+                <w:rFonts w:ascii="Calibri" w:eastAsia="Times New Roman" w:hAnsi="Calibri" w:cs="Calibri"/>
+                <w:b/>
+                <w:bCs/>
+                <w:color w:val="000000"/>
+              </w:rPr>
+            </w:pPr>
+            <w:r>
+              <w:rPr>
+                <w:rFonts w:ascii="Calibri" w:eastAsia="Times New Roman" w:hAnsi="Calibri" w:cs="Calibri"/>
+                <w:b/>
+                <w:bCs/>
+                <w:color w:val="000000"/>
+              </w:rPr>
+              <w:t>GSPC_CLOSE</w:t>
+            </w:r>
+          </w:p>
+        </w:tc>
+        <w:tc>
+          <w:tcPr>
+            <w:tcW w:w="1180" w:type="dxa"/>
+            <w:tcBorders>
+              <w:top w:val="nil"/>
+              <w:left w:val="single" w:sz="12" w:space="0" w:color="auto"/>
+              <w:bottom w:val="nil"/>
+              <w:right w:val="nil"/>
+            </w:tcBorders>
+            <w:shd w:val="clear" w:color="auto" w:fill="auto"/>
+            <w:noWrap/>
+            <w:vAlign w:val="center"/>
+            <w:hideMark/>
+          </w:tcPr>
+          <w:p>
+            <w:pPr>
+              <w:spacing w:after="0" w:line="240" w:lineRule="auto"/>
+              <w:jc w:val="center"/>
+              <w:rPr>
+                <w:rFonts w:ascii="Calibri" w:eastAsia="Times New Roman" w:hAnsi="Calibri" w:cs="Calibri"/>
+                <w:color w:val="000000"/>
+              </w:rPr>
+            </w:pPr>
+            <w:r>
+              <w:rPr>
+                <w:rFonts w:ascii="Calibri" w:eastAsia="Times New Roman" w:hAnsi="Calibri" w:cs="Calibri"/>
+                <w:color w:val="000000"/>
+              </w:rPr>
+              <w:t>0.9820</w:t>
+            </w:r>
+          </w:p>
+        </w:tc>
+        <w:tc>
+          <w:tcPr>
+            <w:tcW w:w="1409" w:type="dxa"/>
+            <w:tcBorders>
+              <w:top w:val="nil"/>
+              <w:left w:val="nil"/>
+              <w:bottom w:val="nil"/>
+              <w:right w:val="nil"/>
+            </w:tcBorders>
+            <w:shd w:val="clear" w:color="auto" w:fill="auto"/>
+            <w:noWrap/>
+            <w:vAlign w:val="center"/>
+            <w:hideMark/>
+          </w:tcPr>
+          <w:p>
+            <w:pPr>
+              <w:spacing w:after="0" w:line="240" w:lineRule="auto"/>
+              <w:jc w:val="center"/>
+              <w:rPr>
+                <w:rFonts w:ascii="Calibri" w:eastAsia="Times New Roman" w:hAnsi="Calibri" w:cs="Calibri"/>
+                <w:color w:val="000000"/>
+              </w:rPr>
+            </w:pPr>
+            <w:r>
+              <w:rPr>
+                <w:rFonts w:ascii="Calibri" w:eastAsia="Times New Roman" w:hAnsi="Calibri" w:cs="Calibri"/>
+                <w:color w:val="000000"/>
+              </w:rPr>
+              <w:t>0.9820</w:t>
+            </w:r>
+          </w:p>
+        </w:tc>
+        <w:tc>
+          <w:tcPr>
+            <w:tcW w:w="1180" w:type="dxa"/>
+            <w:tcBorders>
+              <w:top w:val="nil"/>
+              <w:left w:val="nil"/>
+              <w:bottom w:val="nil"/>
+              <w:right w:val="nil"/>
+            </w:tcBorders>
+            <w:shd w:val="clear" w:color="auto" w:fill="auto"/>
+            <w:noWrap/>
+            <w:vAlign w:val="center"/>
+            <w:hideMark/>
+          </w:tcPr>
+          <w:p>
+            <w:pPr>
+              <w:spacing w:after="0" w:line="240" w:lineRule="auto"/>
+              <w:jc w:val="center"/>
+              <w:rPr>
+                <w:rFonts w:ascii="Calibri" w:eastAsia="Times New Roman" w:hAnsi="Calibri" w:cs="Calibri"/>
+                <w:color w:val="000000"/>
+              </w:rPr>
+            </w:pPr>
+            <w:r>
+              <w:rPr>
+                <w:rFonts w:ascii="Calibri" w:eastAsia="Times New Roman" w:hAnsi="Calibri" w:cs="Calibri"/>
+                <w:color w:val="000000"/>
+              </w:rPr>
+              <w:t>0.9937</w:t>
+            </w:r>
+          </w:p>
+        </w:tc>
+        <w:tc>
+          <w:tcPr>
+            <w:tcW w:w="1400" w:type="dxa"/>
+            <w:tcBorders>
+              <w:top w:val="nil"/>
+              <w:left w:val="nil"/>
+              <w:bottom w:val="nil"/>
+              <w:right w:val="nil"/>
+            </w:tcBorders>
+            <w:shd w:val="clear" w:color="auto" w:fill="auto"/>
+            <w:noWrap/>
+            <w:vAlign w:val="center"/>
+            <w:hideMark/>
+          </w:tcPr>
+          <w:p>
+            <w:pPr>
+              <w:spacing w:after="0" w:line="240" w:lineRule="auto"/>
+              <w:jc w:val="center"/>
+              <w:rPr>
+                <w:rFonts w:ascii="Calibri" w:eastAsia="Times New Roman" w:hAnsi="Calibri" w:cs="Calibri"/>
+                <w:color w:val="000000"/>
+              </w:rPr>
+            </w:pPr>
+            <w:r>
+              <w:rPr>
+                <w:rFonts w:ascii="Calibri" w:eastAsia="Times New Roman" w:hAnsi="Calibri" w:cs="Calibri"/>
+                <w:color w:val="000000"/>
+              </w:rPr>
+              <w:t>0.9937</w:t>
+            </w:r>
+          </w:p>
+        </w:tc>
+        <w:tc>
+          <w:tcPr>
+            <w:tcW w:w="1280" w:type="dxa"/>
+            <w:tcBorders>
+              <w:top w:val="nil"/>
+              <w:left w:val="nil"/>
+              <w:bottom w:val="nil"/>
+              <w:right w:val="nil"/>
+            </w:tcBorders>
+            <w:shd w:val="clear" w:color="auto" w:fill="auto"/>
+            <w:noWrap/>
+            <w:vAlign w:val="center"/>
+            <w:hideMark/>
+          </w:tcPr>
+          <w:p>
+            <w:pPr>
+              <w:spacing w:after="0" w:line="240" w:lineRule="auto"/>
+              <w:jc w:val="center"/>
+              <w:rPr>
+                <w:rFonts w:ascii="Calibri" w:eastAsia="Times New Roman" w:hAnsi="Calibri" w:cs="Calibri"/>
+                <w:color w:val="000000"/>
+              </w:rPr>
+            </w:pPr>
+            <w:r>
+              <w:rPr>
+                <w:rFonts w:ascii="Calibri" w:eastAsia="Times New Roman" w:hAnsi="Calibri" w:cs="Calibri"/>
+                <w:color w:val="000000"/>
+              </w:rPr>
+              <w:t>1.0000</w:t>
+            </w:r>
+          </w:p>
+        </w:tc>
+        <w:tc>
+          <w:tcPr>
+            <w:tcW w:w="1620" w:type="dxa"/>
+            <w:tcBorders>
+              <w:top w:val="nil"/>
+              <w:left w:val="nil"/>
+              <w:bottom w:val="nil"/>
+              <w:right w:val="nil"/>
+            </w:tcBorders>
+            <w:shd w:val="clear" w:color="000000" w:fill="92D050"/>
+            <w:noWrap/>
+            <w:vAlign w:val="center"/>
+            <w:hideMark/>
+          </w:tcPr>
+          <w:p>
+            <w:pPr>
+              <w:spacing w:after="0" w:line="240" w:lineRule="auto"/>
+              <w:jc w:val="center"/>
+              <w:rPr>
+                <w:rFonts w:ascii="Calibri" w:eastAsia="Times New Roman" w:hAnsi="Calibri" w:cs="Calibri"/>
+                <w:color w:val="000000"/>
+              </w:rPr>
+            </w:pPr>
+            <w:r>
+              <w:rPr>
+                <w:rFonts w:ascii="Calibri" w:eastAsia="Times New Roman" w:hAnsi="Calibri" w:cs="Calibri"/>
+                <w:color w:val="000000"/>
+              </w:rPr>
+              <w:t>1.0000</w:t>
+            </w:r>
+          </w:p>
+        </w:tc>
+      </w:tr>
+      <w:tr>
+        <w:trPr>
+          <w:trHeight w:val="290"/>
+          <w:jc w:val="center"/>
+        </w:trPr>
+        <w:tc>
+          <w:tcPr>
+            <w:tcW w:w="1560" w:type="dxa"/>
+            <w:tcBorders>
+              <w:top w:val="nil"/>
+              <w:left w:val="nil"/>
+              <w:bottom w:val="nil"/>
+              <w:right w:val="nil"/>
+            </w:tcBorders>
+            <w:shd w:val="clear" w:color="auto" w:fill="auto"/>
+            <w:noWrap/>
+            <w:vAlign w:val="center"/>
+            <w:hideMark/>
+          </w:tcPr>
+          <w:p>
+            <w:pPr>
+              <w:spacing w:after="0" w:line="240" w:lineRule="auto"/>
+              <w:jc w:val="center"/>
+              <w:rPr>
+                <w:rFonts w:ascii="Calibri" w:eastAsia="Times New Roman" w:hAnsi="Calibri" w:cs="Calibri"/>
+                <w:b/>
+                <w:bCs/>
+                <w:color w:val="000000"/>
+              </w:rPr>
+            </w:pPr>
+            <w:r>
+              <w:rPr>
+                <w:rFonts w:ascii="Calibri" w:eastAsia="Times New Roman" w:hAnsi="Calibri" w:cs="Calibri"/>
+                <w:b/>
+                <w:bCs/>
+                <w:color w:val="000000"/>
+              </w:rPr>
+              <w:t>GSPC_ADJCLOSE</w:t>
+            </w:r>
+          </w:p>
+        </w:tc>
+        <w:tc>
+          <w:tcPr>
+            <w:tcW w:w="1180" w:type="dxa"/>
+            <w:tcBorders>
+              <w:top w:val="nil"/>
+              <w:left w:val="single" w:sz="12" w:space="0" w:color="auto"/>
+              <w:bottom w:val="nil"/>
+              <w:right w:val="nil"/>
+            </w:tcBorders>
+            <w:shd w:val="clear" w:color="auto" w:fill="auto"/>
+            <w:noWrap/>
+            <w:vAlign w:val="center"/>
+            <w:hideMark/>
+          </w:tcPr>
+          <w:p>
+            <w:pPr>
+              <w:spacing w:after="0" w:line="240" w:lineRule="auto"/>
+              <w:jc w:val="center"/>
+              <w:rPr>
+                <w:rFonts w:ascii="Calibri" w:eastAsia="Times New Roman" w:hAnsi="Calibri" w:cs="Calibri"/>
+                <w:color w:val="000000"/>
+              </w:rPr>
+            </w:pPr>
+            <w:r>
+              <w:rPr>
+                <w:rFonts w:ascii="Calibri" w:eastAsia="Times New Roman" w:hAnsi="Calibri" w:cs="Calibri"/>
+                <w:color w:val="000000"/>
+              </w:rPr>
+              <w:t>0.9820</w:t>
+            </w:r>
+          </w:p>
+        </w:tc>
+        <w:tc>
+          <w:tcPr>
+            <w:tcW w:w="1409" w:type="dxa"/>
+            <w:tcBorders>
+              <w:top w:val="nil"/>
+              <w:left w:val="nil"/>
+              <w:bottom w:val="nil"/>
+              <w:right w:val="nil"/>
+            </w:tcBorders>
+            <w:shd w:val="clear" w:color="auto" w:fill="auto"/>
+            <w:noWrap/>
+            <w:vAlign w:val="center"/>
+            <w:hideMark/>
+          </w:tcPr>
+          <w:p>
+            <w:pPr>
+              <w:spacing w:after="0" w:line="240" w:lineRule="auto"/>
+              <w:jc w:val="center"/>
+              <w:rPr>
+                <w:rFonts w:ascii="Calibri" w:eastAsia="Times New Roman" w:hAnsi="Calibri" w:cs="Calibri"/>
+                <w:color w:val="000000"/>
+              </w:rPr>
+            </w:pPr>
+            <w:r>
+              <w:rPr>
+                <w:rFonts w:ascii="Calibri" w:eastAsia="Times New Roman" w:hAnsi="Calibri" w:cs="Calibri"/>
+                <w:color w:val="000000"/>
+              </w:rPr>
+              <w:t>0.9820</w:t>
+            </w:r>
+          </w:p>
+        </w:tc>
+        <w:tc>
+          <w:tcPr>
+            <w:tcW w:w="1180" w:type="dxa"/>
+            <w:tcBorders>
+              <w:top w:val="nil"/>
+              <w:left w:val="nil"/>
+              <w:bottom w:val="nil"/>
+              <w:right w:val="nil"/>
+            </w:tcBorders>
+            <w:shd w:val="clear" w:color="auto" w:fill="auto"/>
+            <w:noWrap/>
+            <w:vAlign w:val="center"/>
+            <w:hideMark/>
+          </w:tcPr>
+          <w:p>
+            <w:pPr>
+              <w:spacing w:after="0" w:line="240" w:lineRule="auto"/>
+              <w:jc w:val="center"/>
+              <w:rPr>
+                <w:rFonts w:ascii="Calibri" w:eastAsia="Times New Roman" w:hAnsi="Calibri" w:cs="Calibri"/>
+                <w:color w:val="000000"/>
+              </w:rPr>
+            </w:pPr>
+            <w:r>
+              <w:rPr>
+                <w:rFonts w:ascii="Calibri" w:eastAsia="Times New Roman" w:hAnsi="Calibri" w:cs="Calibri"/>
+                <w:color w:val="000000"/>
+              </w:rPr>
+              <w:t>0.9937</w:t>
+            </w:r>
+          </w:p>
+        </w:tc>
+        <w:tc>
+          <w:tcPr>
+            <w:tcW w:w="1400" w:type="dxa"/>
+            <w:tcBorders>
+              <w:top w:val="nil"/>
+              <w:left w:val="nil"/>
+              <w:bottom w:val="nil"/>
+              <w:right w:val="nil"/>
+            </w:tcBorders>
+            <w:shd w:val="clear" w:color="auto" w:fill="auto"/>
+            <w:noWrap/>
+            <w:vAlign w:val="center"/>
+            <w:hideMark/>
+          </w:tcPr>
+          <w:p>
+            <w:pPr>
+              <w:spacing w:after="0" w:line="240" w:lineRule="auto"/>
+              <w:jc w:val="center"/>
+              <w:rPr>
+                <w:rFonts w:ascii="Calibri" w:eastAsia="Times New Roman" w:hAnsi="Calibri" w:cs="Calibri"/>
+                <w:color w:val="000000"/>
+              </w:rPr>
+            </w:pPr>
+            <w:r>
+              <w:rPr>
+                <w:rFonts w:ascii="Calibri" w:eastAsia="Times New Roman" w:hAnsi="Calibri" w:cs="Calibri"/>
+                <w:color w:val="000000"/>
+              </w:rPr>
+              <w:t>0.9937</w:t>
+            </w:r>
+          </w:p>
+        </w:tc>
+        <w:tc>
+          <w:tcPr>
+            <w:tcW w:w="1280" w:type="dxa"/>
+            <w:tcBorders>
+              <w:top w:val="nil"/>
+              <w:left w:val="nil"/>
+              <w:bottom w:val="nil"/>
+              <w:right w:val="nil"/>
+            </w:tcBorders>
+            <w:shd w:val="clear" w:color="000000" w:fill="92D050"/>
+            <w:noWrap/>
+            <w:vAlign w:val="center"/>
+            <w:hideMark/>
+          </w:tcPr>
+          <w:p>
+            <w:pPr>
+              <w:spacing w:after="0" w:line="240" w:lineRule="auto"/>
+              <w:jc w:val="center"/>
+              <w:rPr>
+                <w:rFonts w:ascii="Calibri" w:eastAsia="Times New Roman" w:hAnsi="Calibri" w:cs="Calibri"/>
+                <w:color w:val="000000"/>
+              </w:rPr>
+            </w:pPr>
+            <w:r>
+              <w:rPr>
+                <w:rFonts w:ascii="Calibri" w:eastAsia="Times New Roman" w:hAnsi="Calibri" w:cs="Calibri"/>
+                <w:color w:val="000000"/>
+              </w:rPr>
+              <w:t>1.0000</w:t>
+            </w:r>
+          </w:p>
+        </w:tc>
+        <w:tc>
+          <w:tcPr>
+            <w:tcW w:w="1620" w:type="dxa"/>
+            <w:tcBorders>
+              <w:top w:val="nil"/>
+              <w:left w:val="nil"/>
+              <w:bottom w:val="nil"/>
+              <w:right w:val="nil"/>
+            </w:tcBorders>
+            <w:shd w:val="clear" w:color="auto" w:fill="auto"/>
+            <w:noWrap/>
+            <w:vAlign w:val="center"/>
+            <w:hideMark/>
+          </w:tcPr>
+          <w:p>
+            <w:pPr>
+              <w:spacing w:after="0" w:line="240" w:lineRule="auto"/>
+              <w:jc w:val="center"/>
+              <w:rPr>
+                <w:rFonts w:ascii="Calibri" w:eastAsia="Times New Roman" w:hAnsi="Calibri" w:cs="Calibri"/>
+                <w:color w:val="000000"/>
+              </w:rPr>
+            </w:pPr>
+            <w:r>
+              <w:rPr>
+                <w:rFonts w:ascii="Calibri" w:eastAsia="Times New Roman" w:hAnsi="Calibri" w:cs="Calibri"/>
+                <w:color w:val="000000"/>
+              </w:rPr>
+              <w:t>1.0000</w:t>
+            </w:r>
+          </w:p>
+        </w:tc>
+      </w:tr>
+    </w:tbl>
+    <w:p/>
+    <w:p>
+      <w:r>
+        <w:t xml:space="preserve">Yahoo Finance data for Down Jones Industrial </w:t>
+      </w:r>
+      <w:proofErr w:type="spellStart"/>
+      <w:r>
+        <w:t>Averages</w:t>
+      </w:r>
+      <w:proofErr w:type="spellEnd"/>
+      <w:r>
+        <w:t xml:space="preserve"> (DJI) data starts on Feb 01 1999 and are reported monthly on the first day of each month through Jan 01, 202</w:t>
+      </w:r>
+      <w:r>
+        <w:t>1</w:t>
+      </w:r>
+      <w:r>
+        <w:t xml:space="preserve">. The two other datasets Nasdaq (IXIC) and Standard and </w:t>
+      </w:r>
+      <w:r>
+        <w:t>Poor’s</w:t>
+      </w:r>
+      <w:r>
+        <w:t xml:space="preserve"> 500 (GSPC) are reported starting Jan 01, 1987 and are reported on the first day of the month </w:t>
+      </w:r>
+      <w:proofErr w:type="spellStart"/>
+      <w:r>
+        <w:t>though</w:t>
+      </w:r>
+      <w:proofErr w:type="spellEnd"/>
+      <w:r>
+        <w:t xml:space="preserve"> Jan 01, 202</w:t>
+      </w:r>
+      <w:r>
+        <w:t>1</w:t>
+      </w:r>
+    </w:p>
+    <w:p/>
+    <w:p>
+      <w:r>
+        <w:t xml:space="preserve">Home Price Index data is obtained from the Federal Reserve bank of St. Louis FRED database. </w:t>
+      </w:r>
+      <w:hyperlink r:id="rId4" w:history="1">
+        <w:r>
+          <w:rPr>
+            <w:rStyle w:val="Hyperlink"/>
+          </w:rPr>
+          <w:t>Federal Reserve Economic Data | FRED | St. Louis Fed</w:t>
+        </w:r>
+      </w:hyperlink>
+      <w:r>
+        <w:t xml:space="preserve">. We choose to use the Case-Shiller 10 City </w:t>
+      </w:r>
+      <w:r>
+        <w:t>Composite</w:t>
+      </w:r>
+      <w:r>
+        <w:t xml:space="preserve"> Home Price Index  </w:t>
+      </w:r>
+    </w:p>
+    <w:tbl>
+      <w:tblPr>
+        <w:tblStyle w:val="TableGrid"/>
+        <w:tblW w:w="0" w:type="auto"/>
+        <w:tblInd w:w="2515" w:type="dxa"/>
+        <w:tblLook w:val="04A0" w:firstRow="1" w:lastRow="0" w:firstColumn="1" w:lastColumn="0" w:noHBand="0" w:noVBand="1"/>
+      </w:tblPr>
+      <w:tblGrid>
+        <w:gridCol w:w="2160"/>
+        <w:gridCol w:w="2340"/>
+      </w:tblGrid>
+      <w:tr>
+        <w:tc>
+          <w:tcPr>
+            <w:tcW w:w="2160" w:type="dxa"/>
+            <w:shd w:val="clear" w:color="auto" w:fill="FFC000"/>
+          </w:tcPr>
+          <w:p>
+            <w:pPr>
+              <w:jc w:val="center"/>
+              <w:rPr>
+                <w:b/>
+                <w:bCs/>
+              </w:rPr>
+            </w:pPr>
+            <w:r>
+              <w:rPr>
+                <w:b/>
+                <w:bCs/>
+              </w:rPr>
+              <w:t>DATE</w:t>
+            </w:r>
+          </w:p>
+        </w:tc>
+        <w:tc>
+          <w:tcPr>
+            <w:tcW w:w="2340" w:type="dxa"/>
+            <w:shd w:val="clear" w:color="auto" w:fill="FFC000"/>
+          </w:tcPr>
+          <w:p>
+            <w:pPr>
+              <w:jc w:val="center"/>
+              <w:rPr>
+                <w:b/>
+                <w:bCs/>
+              </w:rPr>
+            </w:pPr>
+            <w:r>
+              <w:rPr>
+                <w:b/>
+                <w:bCs/>
+              </w:rPr>
+              <w:t>SPCS10RSA</w:t>
+            </w:r>
+          </w:p>
+        </w:tc>
+      </w:tr>
+      <w:tr>
+        <w:tc>
+          <w:tcPr>
+            <w:tcW w:w="2160" w:type="dxa"/>
+            <w:shd w:val="clear" w:color="auto" w:fill="FFC000"/>
+          </w:tcPr>
+          <w:p>
+            <w:pPr>
+              <w:jc w:val="center"/>
+            </w:pPr>
+            <w:r>
+              <w:t>YYYY-MM-DD</w:t>
+            </w:r>
+          </w:p>
+        </w:tc>
+        <w:tc>
+          <w:tcPr>
+            <w:tcW w:w="2340" w:type="dxa"/>
+            <w:shd w:val="clear" w:color="auto" w:fill="FFC000"/>
+          </w:tcPr>
+          <w:p>
+            <w:pPr>
+              <w:jc w:val="center"/>
+            </w:pPr>
+            <w:r>
+              <w:t>float</w:t>
+            </w:r>
+          </w:p>
+        </w:tc>
+      </w:tr>
+    </w:tbl>
+    <w:p/>
+    <w:p>
+      <w:r>
+        <w:lastRenderedPageBreak/>
+        <w:t>This is an index of home prices in the 10 largest US metro areas. The index data is set to be 100 on Jan 2000 and is Seasonally Adjusted. This data is reported on the first day of the month starting in Jan 01, 1987 through Jan 01, 2021</w:t>
+      </w:r>
+      <w:r>
+        <w:t xml:space="preserve">. The following cities are represented by the 10 city composite, Boston, MA; Chicago, IL; Denver, CO; Las Vegas, NV; Los Angeles, CA; South Florida; New York, NY, San Diego, CA; San Francisco, CA; and Washington DC; </w:t>
+      </w:r>
+    </w:p>
     <w:p/>
     <w:p/>
     <w:sectPr>
@@ -412,6 +2319,7 @@
     <w:lsdException w:name="HTML Sample" w:semiHidden="1" w:unhideWhenUsed="1"/>
     <w:lsdException w:name="HTML Typewriter" w:semiHidden="1" w:unhideWhenUsed="1"/>
     <w:lsdException w:name="HTML Variable" w:semiHidden="1" w:unhideWhenUsed="1"/>
+    <w:lsdException w:name="Normal Table" w:semiHidden="1" w:unhideWhenUsed="1"/>
     <w:lsdException w:name="annotation subject" w:semiHidden="1" w:unhideWhenUsed="1"/>
     <w:lsdException w:name="No List" w:semiHidden="1" w:unhideWhenUsed="1"/>
     <w:lsdException w:name="Outline List 1" w:semiHidden="1" w:unhideWhenUsed="1"/>
@@ -458,8 +2366,10 @@
     <w:lsdException w:name="Table Subtle 2" w:semiHidden="1" w:unhideWhenUsed="1"/>
     <w:lsdException w:name="Table Web 1" w:semiHidden="1" w:unhideWhenUsed="1"/>
     <w:lsdException w:name="Table Web 2" w:semiHidden="1" w:unhideWhenUsed="1"/>
+    <w:lsdException w:name="Table Web 3" w:semiHidden="1" w:unhideWhenUsed="1"/>
     <w:lsdException w:name="Balloon Text" w:semiHidden="1" w:unhideWhenUsed="1"/>
     <w:lsdException w:name="Table Grid" w:uiPriority="39"/>
+    <w:lsdException w:name="Table Theme" w:semiHidden="1" w:unhideWhenUsed="1"/>
     <w:lsdException w:name="Placeholder Text" w:semiHidden="1"/>
     <w:lsdException w:name="No Spacing" w:uiPriority="1" w:qFormat="1"/>
     <w:lsdException w:name="Light Shading" w:uiPriority="60"/>

</xml_diff>

<commit_message>
Fix Correlation Table from being so ugly
</commit_message>
<xml_diff>
--- a/Project_2_Final_Report.docx
+++ b/Project_2_Final_Report.docx
@@ -10,9 +10,11 @@
       <w:r>
         <w:t xml:space="preserve">Does the Stock Market Value Affect Housing </w:t>
       </w:r>
+      <w:proofErr w:type="gramStart"/>
       <w:r>
         <w:t>Prices</w:t>
       </w:r>
+      <w:proofErr w:type="gramEnd"/>
     </w:p>
     <w:p/>
     <w:p/>
@@ -29,6 +31,7 @@
         <w:t xml:space="preserve">Monthly stock market index data was obtained through the yahoo finance API using the python </w:t>
       </w:r>
       <w:proofErr w:type="spellStart"/>
+      <w:proofErr w:type="gramStart"/>
       <w:r>
         <w:t>api</w:t>
       </w:r>
@@ -39,6 +42,7 @@
       <w:r>
         <w:t>https://pypi.org/project/yfinance/</w:t>
       </w:r>
+      <w:proofErr w:type="gramEnd"/>
       <w:r>
         <w:t xml:space="preserve">  Three CSV files were created. These files were named djii_1m.csv, nasdaq_1m.csv, and sp500_1m.csv.  Each of these files contained the following columns: </w:t>
       </w:r>
@@ -355,7 +359,7 @@
     <w:p/>
     <w:tbl>
       <w:tblPr>
-        <w:tblW w:w="9629" w:type="dxa"/>
+        <w:tblW w:w="9708" w:type="dxa"/>
         <w:jc w:val="center"/>
         <w:tblLook w:val="04A0" w:firstRow="1" w:lastRow="0" w:firstColumn="1" w:lastColumn="0" w:noHBand="0" w:noVBand="1"/>
       </w:tblPr>
@@ -363,7 +367,7 @@
         <w:gridCol w:w="1718"/>
         <w:gridCol w:w="1251"/>
         <w:gridCol w:w="1595"/>
-        <w:gridCol w:w="1180"/>
+        <w:gridCol w:w="1166"/>
         <w:gridCol w:w="1511"/>
         <w:gridCol w:w="1373"/>
         <w:gridCol w:w="1718"/>
@@ -375,7 +379,7 @@
         </w:trPr>
         <w:tc>
           <w:tcPr>
-            <w:tcW w:w="1560" w:type="dxa"/>
+            <w:tcW w:w="1611" w:type="dxa"/>
             <w:tcBorders>
               <w:top w:val="nil"/>
               <w:left w:val="nil"/>
@@ -442,7 +446,7 @@
         </w:tc>
         <w:tc>
           <w:tcPr>
-            <w:tcW w:w="1409" w:type="dxa"/>
+            <w:tcW w:w="1497" w:type="dxa"/>
             <w:tcBorders>
               <w:top w:val="nil"/>
               <w:left w:val="nil"/>
@@ -478,7 +482,7 @@
         </w:tc>
         <w:tc>
           <w:tcPr>
-            <w:tcW w:w="1180" w:type="dxa"/>
+            <w:tcW w:w="1100" w:type="dxa"/>
             <w:tcBorders>
               <w:top w:val="nil"/>
               <w:left w:val="nil"/>
@@ -514,7 +518,7 @@
         </w:tc>
         <w:tc>
           <w:tcPr>
-            <w:tcW w:w="1400" w:type="dxa"/>
+            <w:tcW w:w="1419" w:type="dxa"/>
             <w:tcBorders>
               <w:top w:val="nil"/>
               <w:left w:val="nil"/>
@@ -550,7 +554,7 @@
         </w:tc>
         <w:tc>
           <w:tcPr>
-            <w:tcW w:w="1280" w:type="dxa"/>
+            <w:tcW w:w="1291" w:type="dxa"/>
             <w:tcBorders>
               <w:top w:val="nil"/>
               <w:left w:val="nil"/>
@@ -586,7 +590,7 @@
         </w:tc>
         <w:tc>
           <w:tcPr>
-            <w:tcW w:w="1620" w:type="dxa"/>
+            <w:tcW w:w="1610" w:type="dxa"/>
             <w:tcBorders>
               <w:top w:val="nil"/>
               <w:left w:val="nil"/>
@@ -628,7 +632,7 @@
         </w:trPr>
         <w:tc>
           <w:tcPr>
-            <w:tcW w:w="1560" w:type="dxa"/>
+            <w:tcW w:w="1611" w:type="dxa"/>
             <w:tcBorders>
               <w:top w:val="nil"/>
               <w:left w:val="nil"/>
@@ -685,6 +689,31 @@
                 <w:color w:val="000000"/>
               </w:rPr>
             </w:pPr>
+          </w:p>
+        </w:tc>
+        <w:tc>
+          <w:tcPr>
+            <w:tcW w:w="1497" w:type="dxa"/>
+            <w:tcBorders>
+              <w:top w:val="single" w:sz="12" w:space="0" w:color="auto"/>
+              <w:left w:val="nil"/>
+              <w:bottom w:val="nil"/>
+              <w:right w:val="nil"/>
+            </w:tcBorders>
+            <w:shd w:val="clear" w:color="000000" w:fill="92D050"/>
+            <w:noWrap/>
+            <w:vAlign w:val="center"/>
+            <w:hideMark/>
+          </w:tcPr>
+          <w:p>
+            <w:pPr>
+              <w:spacing w:after="0" w:line="240" w:lineRule="auto"/>
+              <w:jc w:val="center"/>
+              <w:rPr>
+                <w:rFonts w:ascii="Calibri" w:eastAsia="Times New Roman" w:hAnsi="Calibri" w:cs="Calibri"/>
+                <w:color w:val="000000"/>
+              </w:rPr>
+            </w:pPr>
             <w:r>
               <w:rPr>
                 <w:rFonts w:ascii="Calibri" w:eastAsia="Times New Roman" w:hAnsi="Calibri" w:cs="Calibri"/>
@@ -696,14 +725,14 @@
         </w:tc>
         <w:tc>
           <w:tcPr>
-            <w:tcW w:w="1409" w:type="dxa"/>
+            <w:tcW w:w="1100" w:type="dxa"/>
             <w:tcBorders>
               <w:top w:val="single" w:sz="12" w:space="0" w:color="auto"/>
               <w:left w:val="nil"/>
               <w:bottom w:val="nil"/>
               <w:right w:val="nil"/>
             </w:tcBorders>
-            <w:shd w:val="clear" w:color="000000" w:fill="92D050"/>
+            <w:shd w:val="clear" w:color="auto" w:fill="auto"/>
             <w:noWrap/>
             <w:vAlign w:val="center"/>
             <w:hideMark/>
@@ -722,13 +751,13 @@
                 <w:rFonts w:ascii="Calibri" w:eastAsia="Times New Roman" w:hAnsi="Calibri" w:cs="Calibri"/>
                 <w:color w:val="000000"/>
               </w:rPr>
-              <w:t>1.0000</w:t>
-            </w:r>
-          </w:p>
-        </w:tc>
-        <w:tc>
-          <w:tcPr>
-            <w:tcW w:w="1180" w:type="dxa"/>
+              <w:t>0.9726</w:t>
+            </w:r>
+          </w:p>
+        </w:tc>
+        <w:tc>
+          <w:tcPr>
+            <w:tcW w:w="1419" w:type="dxa"/>
             <w:tcBorders>
               <w:top w:val="single" w:sz="12" w:space="0" w:color="auto"/>
               <w:left w:val="nil"/>
@@ -760,7 +789,7 @@
         </w:tc>
         <w:tc>
           <w:tcPr>
-            <w:tcW w:w="1400" w:type="dxa"/>
+            <w:tcW w:w="1291" w:type="dxa"/>
             <w:tcBorders>
               <w:top w:val="single" w:sz="12" w:space="0" w:color="auto"/>
               <w:left w:val="nil"/>
@@ -786,45 +815,13 @@
                 <w:rFonts w:ascii="Calibri" w:eastAsia="Times New Roman" w:hAnsi="Calibri" w:cs="Calibri"/>
                 <w:color w:val="000000"/>
               </w:rPr>
-              <w:t>0.9726</w:t>
-            </w:r>
-          </w:p>
-        </w:tc>
-        <w:tc>
-          <w:tcPr>
-            <w:tcW w:w="1280" w:type="dxa"/>
-            <w:tcBorders>
-              <w:top w:val="single" w:sz="12" w:space="0" w:color="auto"/>
-              <w:left w:val="nil"/>
-              <w:bottom w:val="nil"/>
-              <w:right w:val="nil"/>
-            </w:tcBorders>
-            <w:shd w:val="clear" w:color="auto" w:fill="auto"/>
-            <w:noWrap/>
-            <w:vAlign w:val="center"/>
-            <w:hideMark/>
-          </w:tcPr>
-          <w:p>
-            <w:pPr>
-              <w:spacing w:after="0" w:line="240" w:lineRule="auto"/>
-              <w:jc w:val="center"/>
-              <w:rPr>
-                <w:rFonts w:ascii="Calibri" w:eastAsia="Times New Roman" w:hAnsi="Calibri" w:cs="Calibri"/>
-                <w:color w:val="000000"/>
-              </w:rPr>
-            </w:pPr>
-            <w:r>
-              <w:rPr>
-                <w:rFonts w:ascii="Calibri" w:eastAsia="Times New Roman" w:hAnsi="Calibri" w:cs="Calibri"/>
-                <w:color w:val="000000"/>
-              </w:rPr>
               <w:t>0.9820</w:t>
             </w:r>
           </w:p>
         </w:tc>
         <w:tc>
           <w:tcPr>
-            <w:tcW w:w="1620" w:type="dxa"/>
+            <w:tcW w:w="1610" w:type="dxa"/>
             <w:tcBorders>
               <w:top w:val="single" w:sz="12" w:space="0" w:color="auto"/>
               <w:left w:val="nil"/>
@@ -857,12 +854,12 @@
       </w:tr>
       <w:tr>
         <w:trPr>
-          <w:trHeight w:val="290"/>
+          <w:trHeight w:val="289"/>
           <w:jc w:val="center"/>
         </w:trPr>
         <w:tc>
           <w:tcPr>
-            <w:tcW w:w="1560" w:type="dxa"/>
+            <w:tcW w:w="1611" w:type="dxa"/>
             <w:tcBorders>
               <w:top w:val="nil"/>
               <w:left w:val="nil"/>
@@ -905,7 +902,79 @@
               <w:bottom w:val="nil"/>
               <w:right w:val="nil"/>
             </w:tcBorders>
-            <w:shd w:val="clear" w:color="000000" w:fill="92D050"/>
+            <w:shd w:val="clear" w:color="auto" w:fill="auto"/>
+            <w:noWrap/>
+            <w:vAlign w:val="center"/>
+          </w:tcPr>
+          <w:p>
+            <w:pPr>
+              <w:spacing w:after="0" w:line="240" w:lineRule="auto"/>
+              <w:jc w:val="center"/>
+              <w:rPr>
+                <w:rFonts w:ascii="Calibri" w:eastAsia="Times New Roman" w:hAnsi="Calibri" w:cs="Calibri"/>
+                <w:color w:val="000000"/>
+              </w:rPr>
+            </w:pPr>
+          </w:p>
+        </w:tc>
+        <w:tc>
+          <w:tcPr>
+            <w:tcW w:w="1497" w:type="dxa"/>
+            <w:tcBorders>
+              <w:top w:val="nil"/>
+              <w:left w:val="nil"/>
+              <w:bottom w:val="nil"/>
+              <w:right w:val="nil"/>
+            </w:tcBorders>
+            <w:shd w:val="clear" w:color="auto" w:fill="auto"/>
+            <w:noWrap/>
+            <w:vAlign w:val="center"/>
+          </w:tcPr>
+          <w:p>
+            <w:pPr>
+              <w:spacing w:after="0" w:line="240" w:lineRule="auto"/>
+              <w:jc w:val="center"/>
+              <w:rPr>
+                <w:rFonts w:ascii="Calibri" w:eastAsia="Times New Roman" w:hAnsi="Calibri" w:cs="Calibri"/>
+                <w:color w:val="000000"/>
+              </w:rPr>
+            </w:pPr>
+          </w:p>
+        </w:tc>
+        <w:tc>
+          <w:tcPr>
+            <w:tcW w:w="1100" w:type="dxa"/>
+            <w:tcBorders>
+              <w:top w:val="nil"/>
+              <w:left w:val="nil"/>
+              <w:bottom w:val="nil"/>
+              <w:right w:val="nil"/>
+            </w:tcBorders>
+            <w:shd w:val="clear" w:color="auto" w:fill="auto"/>
+            <w:noWrap/>
+            <w:vAlign w:val="center"/>
+          </w:tcPr>
+          <w:p>
+            <w:pPr>
+              <w:spacing w:after="0" w:line="240" w:lineRule="auto"/>
+              <w:jc w:val="center"/>
+              <w:rPr>
+                <w:rFonts w:ascii="Calibri" w:eastAsia="Times New Roman" w:hAnsi="Calibri" w:cs="Calibri"/>
+                <w:color w:val="000000"/>
+              </w:rPr>
+            </w:pPr>
+          </w:p>
+        </w:tc>
+        <w:tc>
+          <w:tcPr>
+            <w:tcW w:w="1419" w:type="dxa"/>
+            <w:tcBorders>
+              <w:top w:val="nil"/>
+              <w:left w:val="nil"/>
+              <w:bottom w:val="nil"/>
+              <w:right w:val="nil"/>
+            </w:tcBorders>
+            <w:shd w:val="clear" w:color="auto" w:fill="auto"/>
             <w:noWrap/>
             <w:vAlign w:val="center"/>
             <w:hideMark/>
@@ -924,13 +993,13 @@
                 <w:rFonts w:ascii="Calibri" w:eastAsia="Times New Roman" w:hAnsi="Calibri" w:cs="Calibri"/>
                 <w:color w:val="000000"/>
               </w:rPr>
-              <w:t>1.0000</w:t>
-            </w:r>
-          </w:p>
-        </w:tc>
-        <w:tc>
-          <w:tcPr>
-            <w:tcW w:w="1409" w:type="dxa"/>
+              <w:t>0.9726</w:t>
+            </w:r>
+          </w:p>
+        </w:tc>
+        <w:tc>
+          <w:tcPr>
+            <w:tcW w:w="1291" w:type="dxa"/>
             <w:tcBorders>
               <w:top w:val="nil"/>
               <w:left w:val="nil"/>
@@ -956,109 +1025,13 @@
                 <w:rFonts w:ascii="Calibri" w:eastAsia="Times New Roman" w:hAnsi="Calibri" w:cs="Calibri"/>
                 <w:color w:val="000000"/>
               </w:rPr>
-              <w:t>1.0000</w:t>
-            </w:r>
-          </w:p>
-        </w:tc>
-        <w:tc>
-          <w:tcPr>
-            <w:tcW w:w="1180" w:type="dxa"/>
-            <w:tcBorders>
-              <w:top w:val="nil"/>
-              <w:left w:val="nil"/>
-              <w:bottom w:val="nil"/>
-              <w:right w:val="nil"/>
-            </w:tcBorders>
-            <w:shd w:val="clear" w:color="auto" w:fill="auto"/>
-            <w:noWrap/>
-            <w:vAlign w:val="center"/>
-            <w:hideMark/>
-          </w:tcPr>
-          <w:p>
-            <w:pPr>
-              <w:spacing w:after="0" w:line="240" w:lineRule="auto"/>
-              <w:jc w:val="center"/>
-              <w:rPr>
-                <w:rFonts w:ascii="Calibri" w:eastAsia="Times New Roman" w:hAnsi="Calibri" w:cs="Calibri"/>
-                <w:color w:val="000000"/>
-              </w:rPr>
-            </w:pPr>
-            <w:r>
-              <w:rPr>
-                <w:rFonts w:ascii="Calibri" w:eastAsia="Times New Roman" w:hAnsi="Calibri" w:cs="Calibri"/>
-                <w:color w:val="000000"/>
-              </w:rPr>
-              <w:t>0.9726</w:t>
-            </w:r>
-          </w:p>
-        </w:tc>
-        <w:tc>
-          <w:tcPr>
-            <w:tcW w:w="1400" w:type="dxa"/>
-            <w:tcBorders>
-              <w:top w:val="nil"/>
-              <w:left w:val="nil"/>
-              <w:bottom w:val="nil"/>
-              <w:right w:val="nil"/>
-            </w:tcBorders>
-            <w:shd w:val="clear" w:color="auto" w:fill="auto"/>
-            <w:noWrap/>
-            <w:vAlign w:val="center"/>
-            <w:hideMark/>
-          </w:tcPr>
-          <w:p>
-            <w:pPr>
-              <w:spacing w:after="0" w:line="240" w:lineRule="auto"/>
-              <w:jc w:val="center"/>
-              <w:rPr>
-                <w:rFonts w:ascii="Calibri" w:eastAsia="Times New Roman" w:hAnsi="Calibri" w:cs="Calibri"/>
-                <w:color w:val="000000"/>
-              </w:rPr>
-            </w:pPr>
-            <w:r>
-              <w:rPr>
-                <w:rFonts w:ascii="Calibri" w:eastAsia="Times New Roman" w:hAnsi="Calibri" w:cs="Calibri"/>
-                <w:color w:val="000000"/>
-              </w:rPr>
-              <w:t>0.9726</w:t>
-            </w:r>
-          </w:p>
-        </w:tc>
-        <w:tc>
-          <w:tcPr>
-            <w:tcW w:w="1280" w:type="dxa"/>
-            <w:tcBorders>
-              <w:top w:val="nil"/>
-              <w:left w:val="nil"/>
-              <w:bottom w:val="nil"/>
-              <w:right w:val="nil"/>
-            </w:tcBorders>
-            <w:shd w:val="clear" w:color="auto" w:fill="auto"/>
-            <w:noWrap/>
-            <w:vAlign w:val="center"/>
-            <w:hideMark/>
-          </w:tcPr>
-          <w:p>
-            <w:pPr>
-              <w:spacing w:after="0" w:line="240" w:lineRule="auto"/>
-              <w:jc w:val="center"/>
-              <w:rPr>
-                <w:rFonts w:ascii="Calibri" w:eastAsia="Times New Roman" w:hAnsi="Calibri" w:cs="Calibri"/>
-                <w:color w:val="000000"/>
-              </w:rPr>
-            </w:pPr>
-            <w:r>
-              <w:rPr>
-                <w:rFonts w:ascii="Calibri" w:eastAsia="Times New Roman" w:hAnsi="Calibri" w:cs="Calibri"/>
-                <w:color w:val="000000"/>
-              </w:rPr>
               <w:t>0.9820</w:t>
             </w:r>
           </w:p>
         </w:tc>
         <w:tc>
           <w:tcPr>
-            <w:tcW w:w="1620" w:type="dxa"/>
+            <w:tcW w:w="1610" w:type="dxa"/>
             <w:tcBorders>
               <w:top w:val="nil"/>
               <w:left w:val="nil"/>
@@ -1091,12 +1064,12 @@
       </w:tr>
       <w:tr>
         <w:trPr>
-          <w:trHeight w:val="290"/>
+          <w:trHeight w:val="289"/>
           <w:jc w:val="center"/>
         </w:trPr>
         <w:tc>
           <w:tcPr>
-            <w:tcW w:w="1560" w:type="dxa"/>
+            <w:tcW w:w="1611" w:type="dxa"/>
             <w:tcBorders>
               <w:top w:val="nil"/>
               <w:left w:val="nil"/>
@@ -1142,6 +1115,78 @@
             <w:shd w:val="clear" w:color="auto" w:fill="auto"/>
             <w:noWrap/>
             <w:vAlign w:val="center"/>
+          </w:tcPr>
+          <w:p>
+            <w:pPr>
+              <w:spacing w:after="0" w:line="240" w:lineRule="auto"/>
+              <w:jc w:val="center"/>
+              <w:rPr>
+                <w:rFonts w:ascii="Calibri" w:eastAsia="Times New Roman" w:hAnsi="Calibri" w:cs="Calibri"/>
+                <w:color w:val="000000"/>
+              </w:rPr>
+            </w:pPr>
+          </w:p>
+        </w:tc>
+        <w:tc>
+          <w:tcPr>
+            <w:tcW w:w="1497" w:type="dxa"/>
+            <w:tcBorders>
+              <w:top w:val="nil"/>
+              <w:left w:val="nil"/>
+              <w:bottom w:val="nil"/>
+              <w:right w:val="nil"/>
+            </w:tcBorders>
+            <w:shd w:val="clear" w:color="auto" w:fill="auto"/>
+            <w:noWrap/>
+            <w:vAlign w:val="center"/>
+          </w:tcPr>
+          <w:p>
+            <w:pPr>
+              <w:spacing w:after="0" w:line="240" w:lineRule="auto"/>
+              <w:jc w:val="center"/>
+              <w:rPr>
+                <w:rFonts w:ascii="Calibri" w:eastAsia="Times New Roman" w:hAnsi="Calibri" w:cs="Calibri"/>
+                <w:color w:val="000000"/>
+              </w:rPr>
+            </w:pPr>
+          </w:p>
+        </w:tc>
+        <w:tc>
+          <w:tcPr>
+            <w:tcW w:w="1100" w:type="dxa"/>
+            <w:tcBorders>
+              <w:top w:val="nil"/>
+              <w:left w:val="nil"/>
+              <w:bottom w:val="nil"/>
+              <w:right w:val="nil"/>
+            </w:tcBorders>
+            <w:shd w:val="clear" w:color="auto" w:fill="auto"/>
+            <w:noWrap/>
+            <w:vAlign w:val="center"/>
+          </w:tcPr>
+          <w:p>
+            <w:pPr>
+              <w:spacing w:after="0" w:line="240" w:lineRule="auto"/>
+              <w:jc w:val="center"/>
+              <w:rPr>
+                <w:rFonts w:ascii="Calibri" w:eastAsia="Times New Roman" w:hAnsi="Calibri" w:cs="Calibri"/>
+                <w:color w:val="000000"/>
+              </w:rPr>
+            </w:pPr>
+          </w:p>
+        </w:tc>
+        <w:tc>
+          <w:tcPr>
+            <w:tcW w:w="1419" w:type="dxa"/>
+            <w:tcBorders>
+              <w:top w:val="nil"/>
+              <w:left w:val="nil"/>
+              <w:bottom w:val="nil"/>
+              <w:right w:val="nil"/>
+            </w:tcBorders>
+            <w:shd w:val="clear" w:color="000000" w:fill="92D050"/>
+            <w:noWrap/>
+            <w:vAlign w:val="center"/>
             <w:hideMark/>
           </w:tcPr>
           <w:p>
@@ -1158,13 +1203,13 @@
                 <w:rFonts w:ascii="Calibri" w:eastAsia="Times New Roman" w:hAnsi="Calibri" w:cs="Calibri"/>
                 <w:color w:val="000000"/>
               </w:rPr>
-              <w:t>0.9726</w:t>
-            </w:r>
-          </w:p>
-        </w:tc>
-        <w:tc>
-          <w:tcPr>
-            <w:tcW w:w="1409" w:type="dxa"/>
+              <w:t>1.0000</w:t>
+            </w:r>
+          </w:p>
+        </w:tc>
+        <w:tc>
+          <w:tcPr>
+            <w:tcW w:w="1291" w:type="dxa"/>
             <w:tcBorders>
               <w:top w:val="nil"/>
               <w:left w:val="nil"/>
@@ -1190,109 +1235,13 @@
                 <w:rFonts w:ascii="Calibri" w:eastAsia="Times New Roman" w:hAnsi="Calibri" w:cs="Calibri"/>
                 <w:color w:val="000000"/>
               </w:rPr>
-              <w:t>0.9726</w:t>
-            </w:r>
-          </w:p>
-        </w:tc>
-        <w:tc>
-          <w:tcPr>
-            <w:tcW w:w="1180" w:type="dxa"/>
-            <w:tcBorders>
-              <w:top w:val="nil"/>
-              <w:left w:val="nil"/>
-              <w:bottom w:val="nil"/>
-              <w:right w:val="nil"/>
-            </w:tcBorders>
-            <w:shd w:val="clear" w:color="auto" w:fill="auto"/>
-            <w:noWrap/>
-            <w:vAlign w:val="center"/>
-            <w:hideMark/>
-          </w:tcPr>
-          <w:p>
-            <w:pPr>
-              <w:spacing w:after="0" w:line="240" w:lineRule="auto"/>
-              <w:jc w:val="center"/>
-              <w:rPr>
-                <w:rFonts w:ascii="Calibri" w:eastAsia="Times New Roman" w:hAnsi="Calibri" w:cs="Calibri"/>
-                <w:color w:val="000000"/>
-              </w:rPr>
-            </w:pPr>
-            <w:r>
-              <w:rPr>
-                <w:rFonts w:ascii="Calibri" w:eastAsia="Times New Roman" w:hAnsi="Calibri" w:cs="Calibri"/>
-                <w:color w:val="000000"/>
-              </w:rPr>
-              <w:t>1.0000</w:t>
-            </w:r>
-          </w:p>
-        </w:tc>
-        <w:tc>
-          <w:tcPr>
-            <w:tcW w:w="1400" w:type="dxa"/>
-            <w:tcBorders>
-              <w:top w:val="nil"/>
-              <w:left w:val="nil"/>
-              <w:bottom w:val="nil"/>
-              <w:right w:val="nil"/>
-            </w:tcBorders>
-            <w:shd w:val="clear" w:color="000000" w:fill="92D050"/>
-            <w:noWrap/>
-            <w:vAlign w:val="center"/>
-            <w:hideMark/>
-          </w:tcPr>
-          <w:p>
-            <w:pPr>
-              <w:spacing w:after="0" w:line="240" w:lineRule="auto"/>
-              <w:jc w:val="center"/>
-              <w:rPr>
-                <w:rFonts w:ascii="Calibri" w:eastAsia="Times New Roman" w:hAnsi="Calibri" w:cs="Calibri"/>
-                <w:color w:val="000000"/>
-              </w:rPr>
-            </w:pPr>
-            <w:r>
-              <w:rPr>
-                <w:rFonts w:ascii="Calibri" w:eastAsia="Times New Roman" w:hAnsi="Calibri" w:cs="Calibri"/>
-                <w:color w:val="000000"/>
-              </w:rPr>
-              <w:t>1.0000</w:t>
-            </w:r>
-          </w:p>
-        </w:tc>
-        <w:tc>
-          <w:tcPr>
-            <w:tcW w:w="1280" w:type="dxa"/>
-            <w:tcBorders>
-              <w:top w:val="nil"/>
-              <w:left w:val="nil"/>
-              <w:bottom w:val="nil"/>
-              <w:right w:val="nil"/>
-            </w:tcBorders>
-            <w:shd w:val="clear" w:color="auto" w:fill="auto"/>
-            <w:noWrap/>
-            <w:vAlign w:val="center"/>
-            <w:hideMark/>
-          </w:tcPr>
-          <w:p>
-            <w:pPr>
-              <w:spacing w:after="0" w:line="240" w:lineRule="auto"/>
-              <w:jc w:val="center"/>
-              <w:rPr>
-                <w:rFonts w:ascii="Calibri" w:eastAsia="Times New Roman" w:hAnsi="Calibri" w:cs="Calibri"/>
-                <w:color w:val="000000"/>
-              </w:rPr>
-            </w:pPr>
-            <w:r>
-              <w:rPr>
-                <w:rFonts w:ascii="Calibri" w:eastAsia="Times New Roman" w:hAnsi="Calibri" w:cs="Calibri"/>
-                <w:color w:val="000000"/>
-              </w:rPr>
               <w:t>0.9937</w:t>
             </w:r>
           </w:p>
         </w:tc>
         <w:tc>
           <w:tcPr>
-            <w:tcW w:w="1620" w:type="dxa"/>
+            <w:tcW w:w="1610" w:type="dxa"/>
             <w:tcBorders>
               <w:top w:val="nil"/>
               <w:left w:val="nil"/>
@@ -1325,12 +1274,12 @@
       </w:tr>
       <w:tr>
         <w:trPr>
-          <w:trHeight w:val="290"/>
+          <w:trHeight w:val="289"/>
           <w:jc w:val="center"/>
         </w:trPr>
         <w:tc>
           <w:tcPr>
-            <w:tcW w:w="1560" w:type="dxa"/>
+            <w:tcW w:w="1611" w:type="dxa"/>
             <w:tcBorders>
               <w:top w:val="nil"/>
               <w:left w:val="nil"/>
@@ -1376,6 +1325,102 @@
             <w:shd w:val="clear" w:color="auto" w:fill="auto"/>
             <w:noWrap/>
             <w:vAlign w:val="center"/>
+          </w:tcPr>
+          <w:p>
+            <w:pPr>
+              <w:spacing w:after="0" w:line="240" w:lineRule="auto"/>
+              <w:jc w:val="center"/>
+              <w:rPr>
+                <w:rFonts w:ascii="Calibri" w:eastAsia="Times New Roman" w:hAnsi="Calibri" w:cs="Calibri"/>
+                <w:color w:val="000000"/>
+              </w:rPr>
+            </w:pPr>
+          </w:p>
+        </w:tc>
+        <w:tc>
+          <w:tcPr>
+            <w:tcW w:w="1497" w:type="dxa"/>
+            <w:tcBorders>
+              <w:top w:val="nil"/>
+              <w:left w:val="nil"/>
+              <w:bottom w:val="nil"/>
+              <w:right w:val="nil"/>
+            </w:tcBorders>
+            <w:shd w:val="clear" w:color="auto" w:fill="auto"/>
+            <w:noWrap/>
+            <w:vAlign w:val="center"/>
+          </w:tcPr>
+          <w:p>
+            <w:pPr>
+              <w:spacing w:after="0" w:line="240" w:lineRule="auto"/>
+              <w:jc w:val="center"/>
+              <w:rPr>
+                <w:rFonts w:ascii="Calibri" w:eastAsia="Times New Roman" w:hAnsi="Calibri" w:cs="Calibri"/>
+                <w:color w:val="000000"/>
+              </w:rPr>
+            </w:pPr>
+          </w:p>
+        </w:tc>
+        <w:tc>
+          <w:tcPr>
+            <w:tcW w:w="1100" w:type="dxa"/>
+            <w:tcBorders>
+              <w:top w:val="nil"/>
+              <w:left w:val="nil"/>
+              <w:bottom w:val="nil"/>
+              <w:right w:val="nil"/>
+            </w:tcBorders>
+            <w:shd w:val="clear" w:color="auto" w:fill="auto"/>
+            <w:noWrap/>
+            <w:vAlign w:val="center"/>
+          </w:tcPr>
+          <w:p>
+            <w:pPr>
+              <w:spacing w:after="0" w:line="240" w:lineRule="auto"/>
+              <w:jc w:val="center"/>
+              <w:rPr>
+                <w:rFonts w:ascii="Calibri" w:eastAsia="Times New Roman" w:hAnsi="Calibri" w:cs="Calibri"/>
+                <w:color w:val="000000"/>
+              </w:rPr>
+            </w:pPr>
+          </w:p>
+        </w:tc>
+        <w:tc>
+          <w:tcPr>
+            <w:tcW w:w="1419" w:type="dxa"/>
+            <w:tcBorders>
+              <w:top w:val="nil"/>
+              <w:left w:val="nil"/>
+              <w:bottom w:val="nil"/>
+              <w:right w:val="nil"/>
+            </w:tcBorders>
+            <w:shd w:val="clear" w:color="auto" w:fill="auto"/>
+            <w:noWrap/>
+            <w:vAlign w:val="center"/>
+          </w:tcPr>
+          <w:p>
+            <w:pPr>
+              <w:spacing w:after="0" w:line="240" w:lineRule="auto"/>
+              <w:jc w:val="center"/>
+              <w:rPr>
+                <w:rFonts w:ascii="Calibri" w:eastAsia="Times New Roman" w:hAnsi="Calibri" w:cs="Calibri"/>
+                <w:color w:val="000000"/>
+              </w:rPr>
+            </w:pPr>
+          </w:p>
+        </w:tc>
+        <w:tc>
+          <w:tcPr>
+            <w:tcW w:w="1291" w:type="dxa"/>
+            <w:tcBorders>
+              <w:top w:val="nil"/>
+              <w:left w:val="nil"/>
+              <w:bottom w:val="nil"/>
+              <w:right w:val="nil"/>
+            </w:tcBorders>
+            <w:shd w:val="clear" w:color="auto" w:fill="auto"/>
+            <w:noWrap/>
+            <w:vAlign w:val="center"/>
             <w:hideMark/>
           </w:tcPr>
           <w:p>
@@ -1392,141 +1437,13 @@
                 <w:rFonts w:ascii="Calibri" w:eastAsia="Times New Roman" w:hAnsi="Calibri" w:cs="Calibri"/>
                 <w:color w:val="000000"/>
               </w:rPr>
-              <w:t>0.9726</w:t>
-            </w:r>
-          </w:p>
-        </w:tc>
-        <w:tc>
-          <w:tcPr>
-            <w:tcW w:w="1409" w:type="dxa"/>
-            <w:tcBorders>
-              <w:top w:val="nil"/>
-              <w:left w:val="nil"/>
-              <w:bottom w:val="nil"/>
-              <w:right w:val="nil"/>
-            </w:tcBorders>
-            <w:shd w:val="clear" w:color="auto" w:fill="auto"/>
-            <w:noWrap/>
-            <w:vAlign w:val="center"/>
-            <w:hideMark/>
-          </w:tcPr>
-          <w:p>
-            <w:pPr>
-              <w:spacing w:after="0" w:line="240" w:lineRule="auto"/>
-              <w:jc w:val="center"/>
-              <w:rPr>
-                <w:rFonts w:ascii="Calibri" w:eastAsia="Times New Roman" w:hAnsi="Calibri" w:cs="Calibri"/>
-                <w:color w:val="000000"/>
-              </w:rPr>
-            </w:pPr>
-            <w:r>
-              <w:rPr>
-                <w:rFonts w:ascii="Calibri" w:eastAsia="Times New Roman" w:hAnsi="Calibri" w:cs="Calibri"/>
-                <w:color w:val="000000"/>
-              </w:rPr>
-              <w:t>0.9726</w:t>
-            </w:r>
-          </w:p>
-        </w:tc>
-        <w:tc>
-          <w:tcPr>
-            <w:tcW w:w="1180" w:type="dxa"/>
-            <w:tcBorders>
-              <w:top w:val="nil"/>
-              <w:left w:val="nil"/>
-              <w:bottom w:val="nil"/>
-              <w:right w:val="nil"/>
-            </w:tcBorders>
-            <w:shd w:val="clear" w:color="000000" w:fill="92D050"/>
-            <w:noWrap/>
-            <w:vAlign w:val="center"/>
-            <w:hideMark/>
-          </w:tcPr>
-          <w:p>
-            <w:pPr>
-              <w:spacing w:after="0" w:line="240" w:lineRule="auto"/>
-              <w:jc w:val="center"/>
-              <w:rPr>
-                <w:rFonts w:ascii="Calibri" w:eastAsia="Times New Roman" w:hAnsi="Calibri" w:cs="Calibri"/>
-                <w:color w:val="000000"/>
-              </w:rPr>
-            </w:pPr>
-            <w:r>
-              <w:rPr>
-                <w:rFonts w:ascii="Calibri" w:eastAsia="Times New Roman" w:hAnsi="Calibri" w:cs="Calibri"/>
-                <w:color w:val="000000"/>
-              </w:rPr>
-              <w:t>1.0000</w:t>
-            </w:r>
-          </w:p>
-        </w:tc>
-        <w:tc>
-          <w:tcPr>
-            <w:tcW w:w="1400" w:type="dxa"/>
-            <w:tcBorders>
-              <w:top w:val="nil"/>
-              <w:left w:val="nil"/>
-              <w:bottom w:val="nil"/>
-              <w:right w:val="nil"/>
-            </w:tcBorders>
-            <w:shd w:val="clear" w:color="auto" w:fill="auto"/>
-            <w:noWrap/>
-            <w:vAlign w:val="center"/>
-            <w:hideMark/>
-          </w:tcPr>
-          <w:p>
-            <w:pPr>
-              <w:spacing w:after="0" w:line="240" w:lineRule="auto"/>
-              <w:jc w:val="center"/>
-              <w:rPr>
-                <w:rFonts w:ascii="Calibri" w:eastAsia="Times New Roman" w:hAnsi="Calibri" w:cs="Calibri"/>
-                <w:color w:val="000000"/>
-              </w:rPr>
-            </w:pPr>
-            <w:r>
-              <w:rPr>
-                <w:rFonts w:ascii="Calibri" w:eastAsia="Times New Roman" w:hAnsi="Calibri" w:cs="Calibri"/>
-                <w:color w:val="000000"/>
-              </w:rPr>
-              <w:t>1.0000</w:t>
-            </w:r>
-          </w:p>
-        </w:tc>
-        <w:tc>
-          <w:tcPr>
-            <w:tcW w:w="1280" w:type="dxa"/>
-            <w:tcBorders>
-              <w:top w:val="nil"/>
-              <w:left w:val="nil"/>
-              <w:bottom w:val="nil"/>
-              <w:right w:val="nil"/>
-            </w:tcBorders>
-            <w:shd w:val="clear" w:color="auto" w:fill="auto"/>
-            <w:noWrap/>
-            <w:vAlign w:val="center"/>
-            <w:hideMark/>
-          </w:tcPr>
-          <w:p>
-            <w:pPr>
-              <w:spacing w:after="0" w:line="240" w:lineRule="auto"/>
-              <w:jc w:val="center"/>
-              <w:rPr>
-                <w:rFonts w:ascii="Calibri" w:eastAsia="Times New Roman" w:hAnsi="Calibri" w:cs="Calibri"/>
-                <w:color w:val="000000"/>
-              </w:rPr>
-            </w:pPr>
-            <w:r>
-              <w:rPr>
-                <w:rFonts w:ascii="Calibri" w:eastAsia="Times New Roman" w:hAnsi="Calibri" w:cs="Calibri"/>
-                <w:color w:val="000000"/>
-              </w:rPr>
               <w:t>0.9937</w:t>
             </w:r>
           </w:p>
         </w:tc>
         <w:tc>
           <w:tcPr>
-            <w:tcW w:w="1620" w:type="dxa"/>
+            <w:tcW w:w="1610" w:type="dxa"/>
             <w:tcBorders>
               <w:top w:val="nil"/>
               <w:left w:val="nil"/>
@@ -1559,12 +1476,12 @@
       </w:tr>
       <w:tr>
         <w:trPr>
-          <w:trHeight w:val="290"/>
+          <w:trHeight w:val="289"/>
           <w:jc w:val="center"/>
         </w:trPr>
         <w:tc>
           <w:tcPr>
-            <w:tcW w:w="1560" w:type="dxa"/>
+            <w:tcW w:w="1611" w:type="dxa"/>
             <w:tcBorders>
               <w:top w:val="nil"/>
               <w:left w:val="nil"/>
@@ -1610,157 +1527,117 @@
             <w:shd w:val="clear" w:color="auto" w:fill="auto"/>
             <w:noWrap/>
             <w:vAlign w:val="center"/>
-            <w:hideMark/>
-          </w:tcPr>
-          <w:p>
-            <w:pPr>
-              <w:spacing w:after="0" w:line="240" w:lineRule="auto"/>
-              <w:jc w:val="center"/>
-              <w:rPr>
-                <w:rFonts w:ascii="Calibri" w:eastAsia="Times New Roman" w:hAnsi="Calibri" w:cs="Calibri"/>
-                <w:color w:val="000000"/>
-              </w:rPr>
-            </w:pPr>
-            <w:r>
-              <w:rPr>
-                <w:rFonts w:ascii="Calibri" w:eastAsia="Times New Roman" w:hAnsi="Calibri" w:cs="Calibri"/>
-                <w:color w:val="000000"/>
-              </w:rPr>
-              <w:t>0.9820</w:t>
-            </w:r>
-          </w:p>
-        </w:tc>
-        <w:tc>
-          <w:tcPr>
-            <w:tcW w:w="1409" w:type="dxa"/>
-            <w:tcBorders>
-              <w:top w:val="nil"/>
-              <w:left w:val="nil"/>
-              <w:bottom w:val="nil"/>
-              <w:right w:val="nil"/>
-            </w:tcBorders>
-            <w:shd w:val="clear" w:color="auto" w:fill="auto"/>
-            <w:noWrap/>
-            <w:vAlign w:val="center"/>
-            <w:hideMark/>
-          </w:tcPr>
-          <w:p>
-            <w:pPr>
-              <w:spacing w:after="0" w:line="240" w:lineRule="auto"/>
-              <w:jc w:val="center"/>
-              <w:rPr>
-                <w:rFonts w:ascii="Calibri" w:eastAsia="Times New Roman" w:hAnsi="Calibri" w:cs="Calibri"/>
-                <w:color w:val="000000"/>
-              </w:rPr>
-            </w:pPr>
-            <w:r>
-              <w:rPr>
-                <w:rFonts w:ascii="Calibri" w:eastAsia="Times New Roman" w:hAnsi="Calibri" w:cs="Calibri"/>
-                <w:color w:val="000000"/>
-              </w:rPr>
-              <w:t>0.9820</w:t>
-            </w:r>
-          </w:p>
-        </w:tc>
-        <w:tc>
-          <w:tcPr>
-            <w:tcW w:w="1180" w:type="dxa"/>
-            <w:tcBorders>
-              <w:top w:val="nil"/>
-              <w:left w:val="nil"/>
-              <w:bottom w:val="nil"/>
-              <w:right w:val="nil"/>
-            </w:tcBorders>
-            <w:shd w:val="clear" w:color="auto" w:fill="auto"/>
-            <w:noWrap/>
-            <w:vAlign w:val="center"/>
-            <w:hideMark/>
-          </w:tcPr>
-          <w:p>
-            <w:pPr>
-              <w:spacing w:after="0" w:line="240" w:lineRule="auto"/>
-              <w:jc w:val="center"/>
-              <w:rPr>
-                <w:rFonts w:ascii="Calibri" w:eastAsia="Times New Roman" w:hAnsi="Calibri" w:cs="Calibri"/>
-                <w:color w:val="000000"/>
-              </w:rPr>
-            </w:pPr>
-            <w:r>
-              <w:rPr>
-                <w:rFonts w:ascii="Calibri" w:eastAsia="Times New Roman" w:hAnsi="Calibri" w:cs="Calibri"/>
-                <w:color w:val="000000"/>
-              </w:rPr>
-              <w:t>0.9937</w:t>
-            </w:r>
-          </w:p>
-        </w:tc>
-        <w:tc>
-          <w:tcPr>
-            <w:tcW w:w="1400" w:type="dxa"/>
-            <w:tcBorders>
-              <w:top w:val="nil"/>
-              <w:left w:val="nil"/>
-              <w:bottom w:val="nil"/>
-              <w:right w:val="nil"/>
-            </w:tcBorders>
-            <w:shd w:val="clear" w:color="auto" w:fill="auto"/>
-            <w:noWrap/>
-            <w:vAlign w:val="center"/>
-            <w:hideMark/>
-          </w:tcPr>
-          <w:p>
-            <w:pPr>
-              <w:spacing w:after="0" w:line="240" w:lineRule="auto"/>
-              <w:jc w:val="center"/>
-              <w:rPr>
-                <w:rFonts w:ascii="Calibri" w:eastAsia="Times New Roman" w:hAnsi="Calibri" w:cs="Calibri"/>
-                <w:color w:val="000000"/>
-              </w:rPr>
-            </w:pPr>
-            <w:r>
-              <w:rPr>
-                <w:rFonts w:ascii="Calibri" w:eastAsia="Times New Roman" w:hAnsi="Calibri" w:cs="Calibri"/>
-                <w:color w:val="000000"/>
-              </w:rPr>
-              <w:t>0.9937</w:t>
-            </w:r>
-          </w:p>
-        </w:tc>
-        <w:tc>
-          <w:tcPr>
-            <w:tcW w:w="1280" w:type="dxa"/>
-            <w:tcBorders>
-              <w:top w:val="nil"/>
-              <w:left w:val="nil"/>
-              <w:bottom w:val="nil"/>
-              <w:right w:val="nil"/>
-            </w:tcBorders>
-            <w:shd w:val="clear" w:color="auto" w:fill="auto"/>
-            <w:noWrap/>
-            <w:vAlign w:val="center"/>
-            <w:hideMark/>
-          </w:tcPr>
-          <w:p>
-            <w:pPr>
-              <w:spacing w:after="0" w:line="240" w:lineRule="auto"/>
-              <w:jc w:val="center"/>
-              <w:rPr>
-                <w:rFonts w:ascii="Calibri" w:eastAsia="Times New Roman" w:hAnsi="Calibri" w:cs="Calibri"/>
-                <w:color w:val="000000"/>
-              </w:rPr>
-            </w:pPr>
-            <w:r>
-              <w:rPr>
-                <w:rFonts w:ascii="Calibri" w:eastAsia="Times New Roman" w:hAnsi="Calibri" w:cs="Calibri"/>
-                <w:color w:val="000000"/>
-              </w:rPr>
-              <w:t>1.0000</w:t>
-            </w:r>
-          </w:p>
-        </w:tc>
-        <w:tc>
-          <w:tcPr>
-            <w:tcW w:w="1620" w:type="dxa"/>
+          </w:tcPr>
+          <w:p>
+            <w:pPr>
+              <w:spacing w:after="0" w:line="240" w:lineRule="auto"/>
+              <w:jc w:val="center"/>
+              <w:rPr>
+                <w:rFonts w:ascii="Calibri" w:eastAsia="Times New Roman" w:hAnsi="Calibri" w:cs="Calibri"/>
+                <w:color w:val="000000"/>
+              </w:rPr>
+            </w:pPr>
+          </w:p>
+        </w:tc>
+        <w:tc>
+          <w:tcPr>
+            <w:tcW w:w="1497" w:type="dxa"/>
+            <w:tcBorders>
+              <w:top w:val="nil"/>
+              <w:left w:val="nil"/>
+              <w:bottom w:val="nil"/>
+              <w:right w:val="nil"/>
+            </w:tcBorders>
+            <w:shd w:val="clear" w:color="auto" w:fill="auto"/>
+            <w:noWrap/>
+            <w:vAlign w:val="center"/>
+          </w:tcPr>
+          <w:p>
+            <w:pPr>
+              <w:spacing w:after="0" w:line="240" w:lineRule="auto"/>
+              <w:jc w:val="center"/>
+              <w:rPr>
+                <w:rFonts w:ascii="Calibri" w:eastAsia="Times New Roman" w:hAnsi="Calibri" w:cs="Calibri"/>
+                <w:color w:val="000000"/>
+              </w:rPr>
+            </w:pPr>
+          </w:p>
+        </w:tc>
+        <w:tc>
+          <w:tcPr>
+            <w:tcW w:w="1100" w:type="dxa"/>
+            <w:tcBorders>
+              <w:top w:val="nil"/>
+              <w:left w:val="nil"/>
+              <w:bottom w:val="nil"/>
+              <w:right w:val="nil"/>
+            </w:tcBorders>
+            <w:shd w:val="clear" w:color="auto" w:fill="auto"/>
+            <w:noWrap/>
+            <w:vAlign w:val="center"/>
+          </w:tcPr>
+          <w:p>
+            <w:pPr>
+              <w:spacing w:after="0" w:line="240" w:lineRule="auto"/>
+              <w:jc w:val="center"/>
+              <w:rPr>
+                <w:rFonts w:ascii="Calibri" w:eastAsia="Times New Roman" w:hAnsi="Calibri" w:cs="Calibri"/>
+                <w:color w:val="000000"/>
+              </w:rPr>
+            </w:pPr>
+          </w:p>
+        </w:tc>
+        <w:tc>
+          <w:tcPr>
+            <w:tcW w:w="1419" w:type="dxa"/>
+            <w:tcBorders>
+              <w:top w:val="nil"/>
+              <w:left w:val="nil"/>
+              <w:bottom w:val="nil"/>
+              <w:right w:val="nil"/>
+            </w:tcBorders>
+            <w:shd w:val="clear" w:color="auto" w:fill="auto"/>
+            <w:noWrap/>
+            <w:vAlign w:val="center"/>
+          </w:tcPr>
+          <w:p>
+            <w:pPr>
+              <w:spacing w:after="0" w:line="240" w:lineRule="auto"/>
+              <w:jc w:val="center"/>
+              <w:rPr>
+                <w:rFonts w:ascii="Calibri" w:eastAsia="Times New Roman" w:hAnsi="Calibri" w:cs="Calibri"/>
+                <w:color w:val="000000"/>
+              </w:rPr>
+            </w:pPr>
+          </w:p>
+        </w:tc>
+        <w:tc>
+          <w:tcPr>
+            <w:tcW w:w="1291" w:type="dxa"/>
+            <w:tcBorders>
+              <w:top w:val="nil"/>
+              <w:left w:val="nil"/>
+              <w:bottom w:val="nil"/>
+              <w:right w:val="nil"/>
+            </w:tcBorders>
+            <w:shd w:val="clear" w:color="auto" w:fill="auto"/>
+            <w:noWrap/>
+            <w:vAlign w:val="center"/>
+          </w:tcPr>
+          <w:p>
+            <w:pPr>
+              <w:spacing w:after="0" w:line="240" w:lineRule="auto"/>
+              <w:jc w:val="center"/>
+              <w:rPr>
+                <w:rFonts w:ascii="Calibri" w:eastAsia="Times New Roman" w:hAnsi="Calibri" w:cs="Calibri"/>
+                <w:color w:val="000000"/>
+              </w:rPr>
+            </w:pPr>
+          </w:p>
+        </w:tc>
+        <w:tc>
+          <w:tcPr>
+            <w:tcW w:w="1610" w:type="dxa"/>
             <w:tcBorders>
               <w:top w:val="nil"/>
               <w:left w:val="nil"/>
@@ -1793,12 +1670,12 @@
       </w:tr>
       <w:tr>
         <w:trPr>
-          <w:trHeight w:val="290"/>
+          <w:trHeight w:val="289"/>
           <w:jc w:val="center"/>
         </w:trPr>
         <w:tc>
           <w:tcPr>
-            <w:tcW w:w="1560" w:type="dxa"/>
+            <w:tcW w:w="1611" w:type="dxa"/>
             <w:tcBorders>
               <w:top w:val="nil"/>
               <w:left w:val="nil"/>
@@ -1844,184 +1721,136 @@
             <w:shd w:val="clear" w:color="auto" w:fill="auto"/>
             <w:noWrap/>
             <w:vAlign w:val="center"/>
-            <w:hideMark/>
-          </w:tcPr>
-          <w:p>
-            <w:pPr>
-              <w:spacing w:after="0" w:line="240" w:lineRule="auto"/>
-              <w:jc w:val="center"/>
-              <w:rPr>
-                <w:rFonts w:ascii="Calibri" w:eastAsia="Times New Roman" w:hAnsi="Calibri" w:cs="Calibri"/>
-                <w:color w:val="000000"/>
-              </w:rPr>
-            </w:pPr>
-            <w:r>
-              <w:rPr>
-                <w:rFonts w:ascii="Calibri" w:eastAsia="Times New Roman" w:hAnsi="Calibri" w:cs="Calibri"/>
-                <w:color w:val="000000"/>
-              </w:rPr>
-              <w:t>0.9820</w:t>
-            </w:r>
-          </w:p>
-        </w:tc>
-        <w:tc>
-          <w:tcPr>
-            <w:tcW w:w="1409" w:type="dxa"/>
-            <w:tcBorders>
-              <w:top w:val="nil"/>
-              <w:left w:val="nil"/>
-              <w:bottom w:val="nil"/>
-              <w:right w:val="nil"/>
-            </w:tcBorders>
-            <w:shd w:val="clear" w:color="auto" w:fill="auto"/>
-            <w:noWrap/>
-            <w:vAlign w:val="center"/>
-            <w:hideMark/>
-          </w:tcPr>
-          <w:p>
-            <w:pPr>
-              <w:spacing w:after="0" w:line="240" w:lineRule="auto"/>
-              <w:jc w:val="center"/>
-              <w:rPr>
-                <w:rFonts w:ascii="Calibri" w:eastAsia="Times New Roman" w:hAnsi="Calibri" w:cs="Calibri"/>
-                <w:color w:val="000000"/>
-              </w:rPr>
-            </w:pPr>
-            <w:r>
-              <w:rPr>
-                <w:rFonts w:ascii="Calibri" w:eastAsia="Times New Roman" w:hAnsi="Calibri" w:cs="Calibri"/>
-                <w:color w:val="000000"/>
-              </w:rPr>
-              <w:t>0.9820</w:t>
-            </w:r>
-          </w:p>
-        </w:tc>
-        <w:tc>
-          <w:tcPr>
-            <w:tcW w:w="1180" w:type="dxa"/>
-            <w:tcBorders>
-              <w:top w:val="nil"/>
-              <w:left w:val="nil"/>
-              <w:bottom w:val="nil"/>
-              <w:right w:val="nil"/>
-            </w:tcBorders>
-            <w:shd w:val="clear" w:color="auto" w:fill="auto"/>
-            <w:noWrap/>
-            <w:vAlign w:val="center"/>
-            <w:hideMark/>
-          </w:tcPr>
-          <w:p>
-            <w:pPr>
-              <w:spacing w:after="0" w:line="240" w:lineRule="auto"/>
-              <w:jc w:val="center"/>
-              <w:rPr>
-                <w:rFonts w:ascii="Calibri" w:eastAsia="Times New Roman" w:hAnsi="Calibri" w:cs="Calibri"/>
-                <w:color w:val="000000"/>
-              </w:rPr>
-            </w:pPr>
-            <w:r>
-              <w:rPr>
-                <w:rFonts w:ascii="Calibri" w:eastAsia="Times New Roman" w:hAnsi="Calibri" w:cs="Calibri"/>
-                <w:color w:val="000000"/>
-              </w:rPr>
-              <w:t>0.9937</w:t>
-            </w:r>
-          </w:p>
-        </w:tc>
-        <w:tc>
-          <w:tcPr>
-            <w:tcW w:w="1400" w:type="dxa"/>
-            <w:tcBorders>
-              <w:top w:val="nil"/>
-              <w:left w:val="nil"/>
-              <w:bottom w:val="nil"/>
-              <w:right w:val="nil"/>
-            </w:tcBorders>
-            <w:shd w:val="clear" w:color="auto" w:fill="auto"/>
-            <w:noWrap/>
-            <w:vAlign w:val="center"/>
-            <w:hideMark/>
-          </w:tcPr>
-          <w:p>
-            <w:pPr>
-              <w:spacing w:after="0" w:line="240" w:lineRule="auto"/>
-              <w:jc w:val="center"/>
-              <w:rPr>
-                <w:rFonts w:ascii="Calibri" w:eastAsia="Times New Roman" w:hAnsi="Calibri" w:cs="Calibri"/>
-                <w:color w:val="000000"/>
-              </w:rPr>
-            </w:pPr>
-            <w:r>
-              <w:rPr>
-                <w:rFonts w:ascii="Calibri" w:eastAsia="Times New Roman" w:hAnsi="Calibri" w:cs="Calibri"/>
-                <w:color w:val="000000"/>
-              </w:rPr>
-              <w:t>0.9937</w:t>
-            </w:r>
-          </w:p>
-        </w:tc>
-        <w:tc>
-          <w:tcPr>
-            <w:tcW w:w="1280" w:type="dxa"/>
-            <w:tcBorders>
-              <w:top w:val="nil"/>
-              <w:left w:val="nil"/>
-              <w:bottom w:val="nil"/>
-              <w:right w:val="nil"/>
-            </w:tcBorders>
-            <w:shd w:val="clear" w:color="000000" w:fill="92D050"/>
-            <w:noWrap/>
-            <w:vAlign w:val="center"/>
-            <w:hideMark/>
-          </w:tcPr>
-          <w:p>
-            <w:pPr>
-              <w:spacing w:after="0" w:line="240" w:lineRule="auto"/>
-              <w:jc w:val="center"/>
-              <w:rPr>
-                <w:rFonts w:ascii="Calibri" w:eastAsia="Times New Roman" w:hAnsi="Calibri" w:cs="Calibri"/>
-                <w:color w:val="000000"/>
-              </w:rPr>
-            </w:pPr>
-            <w:r>
-              <w:rPr>
-                <w:rFonts w:ascii="Calibri" w:eastAsia="Times New Roman" w:hAnsi="Calibri" w:cs="Calibri"/>
-                <w:color w:val="000000"/>
-              </w:rPr>
-              <w:t>1.0000</w:t>
-            </w:r>
-          </w:p>
-        </w:tc>
-        <w:tc>
-          <w:tcPr>
-            <w:tcW w:w="1620" w:type="dxa"/>
-            <w:tcBorders>
-              <w:top w:val="nil"/>
-              <w:left w:val="nil"/>
-              <w:bottom w:val="nil"/>
-              <w:right w:val="nil"/>
-            </w:tcBorders>
-            <w:shd w:val="clear" w:color="auto" w:fill="auto"/>
-            <w:noWrap/>
-            <w:vAlign w:val="center"/>
-            <w:hideMark/>
-          </w:tcPr>
-          <w:p>
-            <w:pPr>
-              <w:spacing w:after="0" w:line="240" w:lineRule="auto"/>
-              <w:jc w:val="center"/>
-              <w:rPr>
-                <w:rFonts w:ascii="Calibri" w:eastAsia="Times New Roman" w:hAnsi="Calibri" w:cs="Calibri"/>
-                <w:color w:val="000000"/>
-              </w:rPr>
-            </w:pPr>
-            <w:r>
-              <w:rPr>
-                <w:rFonts w:ascii="Calibri" w:eastAsia="Times New Roman" w:hAnsi="Calibri" w:cs="Calibri"/>
-                <w:color w:val="000000"/>
-              </w:rPr>
-              <w:t>1.0000</w:t>
-            </w:r>
+          </w:tcPr>
+          <w:p>
+            <w:pPr>
+              <w:spacing w:after="0" w:line="240" w:lineRule="auto"/>
+              <w:jc w:val="center"/>
+              <w:rPr>
+                <w:rFonts w:ascii="Calibri" w:eastAsia="Times New Roman" w:hAnsi="Calibri" w:cs="Calibri"/>
+                <w:color w:val="000000"/>
+              </w:rPr>
+            </w:pPr>
+          </w:p>
+        </w:tc>
+        <w:tc>
+          <w:tcPr>
+            <w:tcW w:w="1497" w:type="dxa"/>
+            <w:tcBorders>
+              <w:top w:val="nil"/>
+              <w:left w:val="nil"/>
+              <w:bottom w:val="nil"/>
+              <w:right w:val="nil"/>
+            </w:tcBorders>
+            <w:shd w:val="clear" w:color="auto" w:fill="auto"/>
+            <w:noWrap/>
+            <w:vAlign w:val="center"/>
+          </w:tcPr>
+          <w:p>
+            <w:pPr>
+              <w:spacing w:after="0" w:line="240" w:lineRule="auto"/>
+              <w:jc w:val="center"/>
+              <w:rPr>
+                <w:rFonts w:ascii="Calibri" w:eastAsia="Times New Roman" w:hAnsi="Calibri" w:cs="Calibri"/>
+                <w:color w:val="000000"/>
+              </w:rPr>
+            </w:pPr>
+          </w:p>
+        </w:tc>
+        <w:tc>
+          <w:tcPr>
+            <w:tcW w:w="1100" w:type="dxa"/>
+            <w:tcBorders>
+              <w:top w:val="nil"/>
+              <w:left w:val="nil"/>
+              <w:bottom w:val="nil"/>
+              <w:right w:val="nil"/>
+            </w:tcBorders>
+            <w:shd w:val="clear" w:color="auto" w:fill="auto"/>
+            <w:noWrap/>
+            <w:vAlign w:val="center"/>
+          </w:tcPr>
+          <w:p>
+            <w:pPr>
+              <w:spacing w:after="0" w:line="240" w:lineRule="auto"/>
+              <w:jc w:val="center"/>
+              <w:rPr>
+                <w:rFonts w:ascii="Calibri" w:eastAsia="Times New Roman" w:hAnsi="Calibri" w:cs="Calibri"/>
+                <w:color w:val="000000"/>
+              </w:rPr>
+            </w:pPr>
+          </w:p>
+        </w:tc>
+        <w:tc>
+          <w:tcPr>
+            <w:tcW w:w="1419" w:type="dxa"/>
+            <w:tcBorders>
+              <w:top w:val="nil"/>
+              <w:left w:val="nil"/>
+              <w:bottom w:val="nil"/>
+              <w:right w:val="nil"/>
+            </w:tcBorders>
+            <w:shd w:val="clear" w:color="auto" w:fill="auto"/>
+            <w:noWrap/>
+            <w:vAlign w:val="center"/>
+          </w:tcPr>
+          <w:p>
+            <w:pPr>
+              <w:spacing w:after="0" w:line="240" w:lineRule="auto"/>
+              <w:jc w:val="center"/>
+              <w:rPr>
+                <w:rFonts w:ascii="Calibri" w:eastAsia="Times New Roman" w:hAnsi="Calibri" w:cs="Calibri"/>
+                <w:color w:val="000000"/>
+              </w:rPr>
+            </w:pPr>
+          </w:p>
+        </w:tc>
+        <w:tc>
+          <w:tcPr>
+            <w:tcW w:w="1291" w:type="dxa"/>
+            <w:tcBorders>
+              <w:top w:val="nil"/>
+              <w:left w:val="nil"/>
+              <w:bottom w:val="nil"/>
+              <w:right w:val="nil"/>
+            </w:tcBorders>
+            <w:shd w:val="clear" w:color="auto" w:fill="auto"/>
+            <w:noWrap/>
+            <w:vAlign w:val="center"/>
+          </w:tcPr>
+          <w:p>
+            <w:pPr>
+              <w:spacing w:after="0" w:line="240" w:lineRule="auto"/>
+              <w:jc w:val="center"/>
+              <w:rPr>
+                <w:rFonts w:ascii="Calibri" w:eastAsia="Times New Roman" w:hAnsi="Calibri" w:cs="Calibri"/>
+                <w:color w:val="000000"/>
+              </w:rPr>
+            </w:pPr>
+          </w:p>
+        </w:tc>
+        <w:tc>
+          <w:tcPr>
+            <w:tcW w:w="1610" w:type="dxa"/>
+            <w:tcBorders>
+              <w:top w:val="nil"/>
+              <w:left w:val="nil"/>
+              <w:bottom w:val="nil"/>
+              <w:right w:val="nil"/>
+            </w:tcBorders>
+            <w:shd w:val="clear" w:color="auto" w:fill="auto"/>
+            <w:noWrap/>
+            <w:vAlign w:val="center"/>
+          </w:tcPr>
+          <w:p>
+            <w:pPr>
+              <w:spacing w:after="0" w:line="240" w:lineRule="auto"/>
+              <w:jc w:val="center"/>
+              <w:rPr>
+                <w:rFonts w:ascii="Calibri" w:eastAsia="Times New Roman" w:hAnsi="Calibri" w:cs="Calibri"/>
+                <w:color w:val="000000"/>
+              </w:rPr>
+            </w:pPr>
           </w:p>
         </w:tc>
       </w:tr>
@@ -2029,15 +1858,7 @@
     <w:p/>
     <w:p>
       <w:r>
-        <w:t xml:space="preserve">Yahoo Finance data for Down Jones Industrial </w:t>
-      </w:r>
-      <w:proofErr w:type="spellStart"/>
-      <w:r>
-        <w:t>Averages</w:t>
-      </w:r>
-      <w:proofErr w:type="spellEnd"/>
-      <w:r>
-        <w:t xml:space="preserve"> (DJI) data starts on Feb 01 1999 and are reported monthly on the first day of each month through Jan 01, 202</w:t>
+        <w:t>Yahoo Finance data for Down Jones Industrial Averages (DJI) data starts on Feb 01 1999 and are reported monthly on the first day of each month through Jan 01, 202</w:t>
       </w:r>
       <w:r>
         <w:t>1</w:t>
@@ -2181,7 +2002,15 @@
         <w:t>This is an index of home prices in the 10 largest US metro areas. The index data is set to be 100 on Jan 2000 and is Seasonally Adjusted. This data is reported on the first day of the month starting in Jan 01, 1987 through Jan 01, 2021</w:t>
       </w:r>
       <w:r>
-        <w:t xml:space="preserve">. The following cities are represented by the 10 city composite, Boston, MA; Chicago, IL; Denver, CO; Las Vegas, NV; Los Angeles, CA; South Florida; New York, NY, San Diego, CA; San Francisco, CA; and Washington DC; </w:t>
+        <w:t xml:space="preserve">. The following cities are represented by the </w:t>
+      </w:r>
+      <w:proofErr w:type="gramStart"/>
+      <w:r>
+        <w:t>10 city</w:t>
+      </w:r>
+      <w:proofErr w:type="gramEnd"/>
+      <w:r>
+        <w:t xml:space="preserve"> composite, Boston, MA; Chicago, IL; Denver, CO; Las Vegas, NV; Los Angeles, CA; South Florida; New York, NY, San Diego, CA; San Francisco, CA; and Washington DC; </w:t>
       </w:r>
     </w:p>
     <w:p/>

</xml_diff>